<commit_message>
Database document updated to correspond to database
</commit_message>
<xml_diff>
--- a/Faza IV/Specifikacija baze podataka.docx
+++ b/Faza IV/Specifikacija baze podataka.docx
@@ -1,6 +1,6 @@
 
 <file path=word/document.xml><?xml version="1.0" encoding="utf-8"?>
-<w:document xmlns:wpc="http://schemas.microsoft.com/office/word/2010/wordprocessingCanvas" xmlns:cx="http://schemas.microsoft.com/office/drawing/2014/chartex" xmlns:cx1="http://schemas.microsoft.com/office/drawing/2015/9/8/chartex" xmlns:cx2="http://schemas.microsoft.com/office/drawing/2015/10/21/chartex" xmlns:cx3="http://schemas.microsoft.com/office/drawing/2016/5/9/chartex" xmlns:cx4="http://schemas.microsoft.com/office/drawing/2016/5/10/chartex" xmlns:cx5="http://schemas.microsoft.com/office/drawing/2016/5/11/chartex" xmlns:cx6="http://schemas.microsoft.com/office/drawing/2016/5/12/chartex" xmlns:cx7="http://schemas.microsoft.com/office/drawing/2016/5/13/chartex" xmlns:cx8="http://schemas.microsoft.com/office/drawing/2016/5/14/chartex" xmlns:mc="http://schemas.openxmlformats.org/markup-compatibility/2006" xmlns:aink="http://schemas.microsoft.com/office/drawing/2016/ink" xmlns:am3d="http://schemas.microsoft.com/office/drawing/2017/model3d" xmlns:o="urn:schemas-microsoft-com:office:office" xmlns:r="http://schemas.openxmlformats.org/officeDocument/2006/relationships" xmlns:m="http://schemas.openxmlformats.org/officeDocument/2006/math" xmlns:v="urn:schemas-microsoft-com:vml" xmlns:wp14="http://schemas.microsoft.com/office/word/2010/wordprocessingDrawing" xmlns:wp="http://schemas.openxmlformats.org/drawingml/2006/wordprocessingDrawing" xmlns:w10="urn:schemas-microsoft-com:office:word" xmlns:w="http://schemas.openxmlformats.org/wordprocessingml/2006/main" xmlns:w14="http://schemas.microsoft.com/office/word/2010/wordml" xmlns:w15="http://schemas.microsoft.com/office/word/2012/wordml" xmlns:w16cex="http://schemas.microsoft.com/office/word/2018/wordml/cex" xmlns:w16cid="http://schemas.microsoft.com/office/word/2016/wordml/cid" xmlns:w16="http://schemas.microsoft.com/office/word/2018/wordml" xmlns:w16sdtdh="http://schemas.microsoft.com/office/word/2020/wordml/sdtdatahash" xmlns:w16se="http://schemas.microsoft.com/office/word/2015/wordml/symex" xmlns:wpg="http://schemas.microsoft.com/office/word/2010/wordprocessingGroup" xmlns:wpi="http://schemas.microsoft.com/office/word/2010/wordprocessingInk" xmlns:wne="http://schemas.microsoft.com/office/word/2006/wordml" xmlns:wps="http://schemas.microsoft.com/office/word/2010/wordprocessingShape" mc:Ignorable="w14 w15 w16se w16cid w16 w16cex w16sdtdh wp14">
+<w:document xmlns:wpc="http://schemas.microsoft.com/office/word/2010/wordprocessingCanvas" xmlns:mc="http://schemas.openxmlformats.org/markup-compatibility/2006" xmlns:o="urn:schemas-microsoft-com:office:office" xmlns:r="http://schemas.openxmlformats.org/officeDocument/2006/relationships" xmlns:m="http://schemas.openxmlformats.org/officeDocument/2006/math" xmlns:v="urn:schemas-microsoft-com:vml" xmlns:wp14="http://schemas.microsoft.com/office/word/2010/wordprocessingDrawing" xmlns:wp="http://schemas.openxmlformats.org/drawingml/2006/wordprocessingDrawing" xmlns:w10="urn:schemas-microsoft-com:office:word" xmlns:w="http://schemas.openxmlformats.org/wordprocessingml/2006/main" xmlns:w14="http://schemas.microsoft.com/office/word/2010/wordml" xmlns:w15="http://schemas.microsoft.com/office/word/2012/wordml" xmlns:wpg="http://schemas.microsoft.com/office/word/2010/wordprocessingGroup" xmlns:wpi="http://schemas.microsoft.com/office/word/2010/wordprocessingInk" xmlns:wne="http://schemas.microsoft.com/office/word/2006/wordml" xmlns:wps="http://schemas.microsoft.com/office/word/2010/wordprocessingShape" mc:Ignorable="w14 w15 wp14">
   <w:body>
     <w:p>
       <w:pPr>
@@ -346,10 +346,10 @@
         <w:tblLook w:val="04A0" w:firstRow="1" w:lastRow="0" w:firstColumn="1" w:lastColumn="0" w:noHBand="0" w:noVBand="1"/>
       </w:tblPr>
       <w:tblGrid>
-        <w:gridCol w:w="2314"/>
-        <w:gridCol w:w="2293"/>
-        <w:gridCol w:w="2436"/>
-        <w:gridCol w:w="2307"/>
+        <w:gridCol w:w="2298"/>
+        <w:gridCol w:w="2264"/>
+        <w:gridCol w:w="2501"/>
+        <w:gridCol w:w="2287"/>
       </w:tblGrid>
       <w:tr>
         <w:trPr>
@@ -839,6 +839,17 @@
                 <w:lang w:val="sr-Latn-RS"/>
               </w:rPr>
             </w:pPr>
+            <w:r>
+              <w:rPr>
+                <w:rFonts w:cstheme="minorHAnsi"/>
+                <w:b w:val="0"/>
+                <w:bCs w:val="0"/>
+                <w:sz w:val="32"/>
+                <w:szCs w:val="32"/>
+                <w:lang w:val="sr-Latn-RS"/>
+              </w:rPr>
+              <w:t>10.06.2021.</w:t>
+            </w:r>
           </w:p>
         </w:tc>
         <w:tc>
@@ -856,23 +867,15 @@
                 <w:lang w:val="sr-Latn-RS"/>
               </w:rPr>
             </w:pPr>
-          </w:p>
-        </w:tc>
-        <w:tc>
-          <w:tcPr>
-            <w:tcW w:w="2338" w:type="dxa"/>
-          </w:tcPr>
-          <w:p>
-            <w:pPr>
-              <w:jc w:val="both"/>
-              <w:cnfStyle w:val="000000100000" w:firstRow="0" w:lastRow="0" w:firstColumn="0" w:lastColumn="0" w:oddVBand="0" w:evenVBand="0" w:oddHBand="1" w:evenHBand="0" w:firstRowFirstColumn="0" w:firstRowLastColumn="0" w:lastRowFirstColumn="0" w:lastRowLastColumn="0"/>
+            <w:r>
               <w:rPr>
                 <w:rFonts w:cstheme="minorHAnsi"/>
                 <w:sz w:val="32"/>
                 <w:szCs w:val="32"/>
                 <w:lang w:val="sr-Latn-RS"/>
               </w:rPr>
-            </w:pPr>
+              <w:t>1.2</w:t>
+            </w:r>
           </w:p>
         </w:tc>
         <w:tc>
@@ -887,9 +890,102 @@
                 <w:rFonts w:cstheme="minorHAnsi"/>
                 <w:sz w:val="32"/>
                 <w:szCs w:val="32"/>
+                <w:lang w:val="ru-RU"/>
+              </w:rPr>
+            </w:pPr>
+            <w:r>
+              <w:rPr>
+                <w:rFonts w:cstheme="minorHAnsi"/>
+                <w:sz w:val="32"/>
+                <w:szCs w:val="32"/>
+                <w:lang w:val="sr-Cyrl-RS"/>
+              </w:rPr>
+              <w:t>д</w:t>
+            </w:r>
+            <w:r>
+              <w:rPr>
+                <w:rFonts w:cstheme="minorHAnsi"/>
+                <w:sz w:val="32"/>
+                <w:szCs w:val="32"/>
+                <w:lang w:val="sr-Cyrl-RS"/>
+              </w:rPr>
+              <w:t xml:space="preserve">одата табела </w:t>
+            </w:r>
+            <w:r>
+              <w:rPr>
+                <w:rFonts w:cstheme="minorHAnsi"/>
+                <w:i/>
+                <w:sz w:val="32"/>
+                <w:szCs w:val="32"/>
                 <w:lang w:val="sr-Latn-RS"/>
               </w:rPr>
-            </w:pPr>
+              <w:t>Found</w:t>
+            </w:r>
+            <w:r>
+              <w:rPr>
+                <w:rFonts w:cstheme="minorHAnsi"/>
+                <w:i/>
+                <w:sz w:val="32"/>
+                <w:szCs w:val="32"/>
+                <w:lang w:val="sr-Latn-RS"/>
+              </w:rPr>
+              <w:t>_</w:t>
+            </w:r>
+            <w:r>
+              <w:rPr>
+                <w:rFonts w:cstheme="minorHAnsi"/>
+                <w:i/>
+                <w:sz w:val="32"/>
+                <w:szCs w:val="32"/>
+                <w:lang w:val="sr-Latn-RS"/>
+              </w:rPr>
+              <w:t>Useful</w:t>
+            </w:r>
+            <w:r>
+              <w:rPr>
+                <w:rFonts w:cstheme="minorHAnsi"/>
+                <w:i/>
+                <w:sz w:val="32"/>
+                <w:szCs w:val="32"/>
+                <w:lang w:val="sr-Latn-RS"/>
+              </w:rPr>
+              <w:t xml:space="preserve"> </w:t>
+            </w:r>
+            <w:r>
+              <w:rPr>
+                <w:rFonts w:cstheme="minorHAnsi"/>
+                <w:sz w:val="32"/>
+                <w:szCs w:val="32"/>
+                <w:lang w:val="sr-Cyrl-RS"/>
+              </w:rPr>
+              <w:t>и измењене неке постојеће табеле како би одговарале потребама фазе имплементације</w:t>
+            </w:r>
+          </w:p>
+        </w:tc>
+        <w:tc>
+          <w:tcPr>
+            <w:tcW w:w="2338" w:type="dxa"/>
+          </w:tcPr>
+          <w:p>
+            <w:pPr>
+              <w:jc w:val="both"/>
+              <w:cnfStyle w:val="000000100000" w:firstRow="0" w:lastRow="0" w:firstColumn="0" w:lastColumn="0" w:oddVBand="0" w:evenVBand="0" w:oddHBand="1" w:evenHBand="0" w:firstRowFirstColumn="0" w:firstRowLastColumn="0" w:lastRowFirstColumn="0" w:lastRowLastColumn="0"/>
+              <w:rPr>
+                <w:rFonts w:cstheme="minorHAnsi"/>
+                <w:sz w:val="32"/>
+                <w:szCs w:val="32"/>
+                <w:lang w:val="sr-Cyrl-RS"/>
+              </w:rPr>
+            </w:pPr>
+            <w:r>
+              <w:rPr>
+                <w:rFonts w:cstheme="minorHAnsi"/>
+                <w:sz w:val="32"/>
+                <w:szCs w:val="32"/>
+                <w:lang w:val="sr-Cyrl-RS"/>
+              </w:rPr>
+              <w:t>Адриана Видић</w:t>
+            </w:r>
           </w:p>
         </w:tc>
       </w:tr>
@@ -1006,7 +1102,7 @@
           <w:lang w:val="sr-Latn-RS" w:eastAsia="sr-Latn-RS"/>
         </w:rPr>
       </w:pPr>
-      <w:hyperlink w:anchor="_Toc72586213" w:history="1">
+      <w:hyperlink w:anchor="_Toc74248872" w:history="1">
         <w:r>
           <w:rPr>
             <w:rStyle w:val="Hyperlink"/>
@@ -1047,7 +1143,7 @@
           <w:rPr>
             <w:webHidden/>
           </w:rPr>
-          <w:instrText xml:space="preserve"> PAGEREF _Toc72586213 \h </w:instrText>
+          <w:instrText xml:space="preserve"> PAGEREF _Toc74248872 \h </w:instrText>
         </w:r>
         <w:r>
           <w:rPr>
@@ -1087,7 +1183,7 @@
           <w:lang w:val="sr-Latn-RS" w:eastAsia="sr-Latn-RS"/>
         </w:rPr>
       </w:pPr>
-      <w:hyperlink w:anchor="_Toc72586214" w:history="1">
+      <w:hyperlink w:anchor="_Toc74248873" w:history="1">
         <w:r>
           <w:rPr>
             <w:rStyle w:val="Hyperlink"/>
@@ -1131,7 +1227,7 @@
           <w:rPr>
             <w:webHidden/>
           </w:rPr>
-          <w:instrText xml:space="preserve"> PAGEREF _Toc72586214 \h </w:instrText>
+          <w:instrText xml:space="preserve"> PAGEREF _Toc74248873 \h </w:instrText>
         </w:r>
         <w:r>
           <w:rPr>
@@ -1171,7 +1267,7 @@
           <w:lang w:val="sr-Latn-RS" w:eastAsia="sr-Latn-RS"/>
         </w:rPr>
       </w:pPr>
-      <w:hyperlink w:anchor="_Toc72586215" w:history="1">
+      <w:hyperlink w:anchor="_Toc74248874" w:history="1">
         <w:r>
           <w:rPr>
             <w:rStyle w:val="Hyperlink"/>
@@ -1215,7 +1311,7 @@
           <w:rPr>
             <w:webHidden/>
           </w:rPr>
-          <w:instrText xml:space="preserve"> PAGEREF _Toc72586215 \h </w:instrText>
+          <w:instrText xml:space="preserve"> PAGEREF _Toc74248874 \h </w:instrText>
         </w:r>
         <w:r>
           <w:rPr>
@@ -1255,7 +1351,7 @@
           <w:lang w:val="sr-Latn-RS" w:eastAsia="sr-Latn-RS"/>
         </w:rPr>
       </w:pPr>
-      <w:hyperlink w:anchor="_Toc72586216" w:history="1">
+      <w:hyperlink w:anchor="_Toc74248875" w:history="1">
         <w:r>
           <w:rPr>
             <w:rStyle w:val="Hyperlink"/>
@@ -1299,7 +1395,7 @@
           <w:rPr>
             <w:webHidden/>
           </w:rPr>
-          <w:instrText xml:space="preserve"> PAGEREF _Toc72586216 \h </w:instrText>
+          <w:instrText xml:space="preserve"> PAGEREF _Toc74248875 \h </w:instrText>
         </w:r>
         <w:r>
           <w:rPr>
@@ -1339,7 +1435,7 @@
           <w:lang w:val="sr-Latn-RS" w:eastAsia="sr-Latn-RS"/>
         </w:rPr>
       </w:pPr>
-      <w:hyperlink w:anchor="_Toc72586217" w:history="1">
+      <w:hyperlink w:anchor="_Toc74248876" w:history="1">
         <w:r>
           <w:rPr>
             <w:rStyle w:val="Hyperlink"/>
@@ -1383,7 +1479,7 @@
           <w:rPr>
             <w:webHidden/>
           </w:rPr>
-          <w:instrText xml:space="preserve"> PAGEREF _Toc72586217 \h </w:instrText>
+          <w:instrText xml:space="preserve"> PAGEREF _Toc74248876 \h </w:instrText>
         </w:r>
         <w:r>
           <w:rPr>
@@ -1423,7 +1519,7 @@
           <w:lang w:val="sr-Latn-RS" w:eastAsia="sr-Latn-RS"/>
         </w:rPr>
       </w:pPr>
-      <w:hyperlink w:anchor="_Toc72586218" w:history="1">
+      <w:hyperlink w:anchor="_Toc74248877" w:history="1">
         <w:r>
           <w:rPr>
             <w:rStyle w:val="Hyperlink"/>
@@ -1467,7 +1563,7 @@
           <w:rPr>
             <w:webHidden/>
           </w:rPr>
-          <w:instrText xml:space="preserve"> PAGEREF _Toc72586218 \h </w:instrText>
+          <w:instrText xml:space="preserve"> PAGEREF _Toc74248877 \h </w:instrText>
         </w:r>
         <w:r>
           <w:rPr>
@@ -1507,7 +1603,7 @@
           <w:lang w:val="sr-Latn-RS" w:eastAsia="sr-Latn-RS"/>
         </w:rPr>
       </w:pPr>
-      <w:hyperlink w:anchor="_Toc72586219" w:history="1">
+      <w:hyperlink w:anchor="_Toc74248878" w:history="1">
         <w:r>
           <w:rPr>
             <w:rStyle w:val="Hyperlink"/>
@@ -1548,7 +1644,7 @@
           <w:rPr>
             <w:webHidden/>
           </w:rPr>
-          <w:instrText xml:space="preserve"> PAGEREF _Toc72586219 \h </w:instrText>
+          <w:instrText xml:space="preserve"> PAGEREF _Toc74248878 \h </w:instrText>
         </w:r>
         <w:r>
           <w:rPr>
@@ -1588,7 +1684,7 @@
           <w:lang w:val="sr-Latn-RS" w:eastAsia="sr-Latn-RS"/>
         </w:rPr>
       </w:pPr>
-      <w:hyperlink w:anchor="_Toc72586220" w:history="1">
+      <w:hyperlink w:anchor="_Toc74248879" w:history="1">
         <w:r>
           <w:rPr>
             <w:rStyle w:val="Hyperlink"/>
@@ -1653,7 +1749,7 @@
           <w:rPr>
             <w:webHidden/>
           </w:rPr>
-          <w:instrText xml:space="preserve"> PAGEREF _Toc72586220 \h </w:instrText>
+          <w:instrText xml:space="preserve"> PAGEREF _Toc74248879 \h </w:instrText>
         </w:r>
         <w:r>
           <w:rPr>
@@ -1693,7 +1789,7 @@
           <w:lang w:val="sr-Latn-RS" w:eastAsia="sr-Latn-RS"/>
         </w:rPr>
       </w:pPr>
-      <w:hyperlink w:anchor="_Toc72586221" w:history="1">
+      <w:hyperlink w:anchor="_Toc74248880" w:history="1">
         <w:r>
           <w:rPr>
             <w:rStyle w:val="Hyperlink"/>
@@ -1737,7 +1833,7 @@
           <w:rPr>
             <w:webHidden/>
           </w:rPr>
-          <w:instrText xml:space="preserve"> PAGEREF _Toc72586221 \h </w:instrText>
+          <w:instrText xml:space="preserve"> PAGEREF _Toc74248880 \h </w:instrText>
         </w:r>
         <w:r>
           <w:rPr>
@@ -1777,7 +1873,7 @@
           <w:lang w:val="sr-Latn-RS" w:eastAsia="sr-Latn-RS"/>
         </w:rPr>
       </w:pPr>
-      <w:hyperlink w:anchor="_Toc72586222" w:history="1">
+      <w:hyperlink w:anchor="_Toc74248881" w:history="1">
         <w:r>
           <w:rPr>
             <w:rStyle w:val="Hyperlink"/>
@@ -1818,7 +1914,7 @@
           <w:rPr>
             <w:webHidden/>
           </w:rPr>
-          <w:instrText xml:space="preserve"> PAGEREF _Toc72586222 \h </w:instrText>
+          <w:instrText xml:space="preserve"> PAGEREF _Toc74248881 \h </w:instrText>
         </w:r>
         <w:r>
           <w:rPr>
@@ -1858,7 +1954,7 @@
           <w:lang w:val="sr-Latn-RS" w:eastAsia="sr-Latn-RS"/>
         </w:rPr>
       </w:pPr>
-      <w:hyperlink w:anchor="_Toc72586223" w:history="1">
+      <w:hyperlink w:anchor="_Toc74248882" w:history="1">
         <w:r>
           <w:rPr>
             <w:rStyle w:val="Hyperlink"/>
@@ -1904,7 +2000,7 @@
           <w:rPr>
             <w:webHidden/>
           </w:rPr>
-          <w:instrText xml:space="preserve"> PAGEREF _Toc72586223 \h </w:instrText>
+          <w:instrText xml:space="preserve"> PAGEREF _Toc74248882 \h </w:instrText>
         </w:r>
         <w:r>
           <w:rPr>
@@ -1944,7 +2040,7 @@
           <w:lang w:val="sr-Latn-RS" w:eastAsia="sr-Latn-RS"/>
         </w:rPr>
       </w:pPr>
-      <w:hyperlink w:anchor="_Toc72586224" w:history="1">
+      <w:hyperlink w:anchor="_Toc74248883" w:history="1">
         <w:r>
           <w:rPr>
             <w:rStyle w:val="Hyperlink"/>
@@ -1990,7 +2086,7 @@
           <w:rPr>
             <w:webHidden/>
           </w:rPr>
-          <w:instrText xml:space="preserve"> PAGEREF _Toc72586224 \h </w:instrText>
+          <w:instrText xml:space="preserve"> PAGEREF _Toc74248883 \h </w:instrText>
         </w:r>
         <w:r>
           <w:rPr>
@@ -2030,7 +2126,7 @@
           <w:lang w:val="sr-Latn-RS" w:eastAsia="sr-Latn-RS"/>
         </w:rPr>
       </w:pPr>
-      <w:hyperlink w:anchor="_Toc72586225" w:history="1">
+      <w:hyperlink w:anchor="_Toc74248884" w:history="1">
         <w:r>
           <w:rPr>
             <w:rStyle w:val="Hyperlink"/>
@@ -2076,7 +2172,7 @@
           <w:rPr>
             <w:webHidden/>
           </w:rPr>
-          <w:instrText xml:space="preserve"> PAGEREF _Toc72586225 \h </w:instrText>
+          <w:instrText xml:space="preserve"> PAGEREF _Toc74248884 \h </w:instrText>
         </w:r>
         <w:r>
           <w:rPr>
@@ -2116,7 +2212,7 @@
           <w:lang w:val="sr-Latn-RS" w:eastAsia="sr-Latn-RS"/>
         </w:rPr>
       </w:pPr>
-      <w:hyperlink w:anchor="_Toc72586226" w:history="1">
+      <w:hyperlink w:anchor="_Toc74248885" w:history="1">
         <w:r>
           <w:rPr>
             <w:rStyle w:val="Hyperlink"/>
@@ -2162,7 +2258,7 @@
           <w:rPr>
             <w:webHidden/>
           </w:rPr>
-          <w:instrText xml:space="preserve"> PAGEREF _Toc72586226 \h </w:instrText>
+          <w:instrText xml:space="preserve"> PAGEREF _Toc74248885 \h </w:instrText>
         </w:r>
         <w:r>
           <w:rPr>
@@ -2202,7 +2298,7 @@
           <w:lang w:val="sr-Latn-RS" w:eastAsia="sr-Latn-RS"/>
         </w:rPr>
       </w:pPr>
-      <w:hyperlink w:anchor="_Toc72586227" w:history="1">
+      <w:hyperlink w:anchor="_Toc74248886" w:history="1">
         <w:r>
           <w:rPr>
             <w:rStyle w:val="Hyperlink"/>
@@ -2248,7 +2344,7 @@
           <w:rPr>
             <w:webHidden/>
           </w:rPr>
-          <w:instrText xml:space="preserve"> PAGEREF _Toc72586227 \h </w:instrText>
+          <w:instrText xml:space="preserve"> PAGEREF _Toc74248886 \h </w:instrText>
         </w:r>
         <w:r>
           <w:rPr>
@@ -2288,7 +2384,7 @@
           <w:lang w:val="sr-Latn-RS" w:eastAsia="sr-Latn-RS"/>
         </w:rPr>
       </w:pPr>
-      <w:hyperlink w:anchor="_Toc72586228" w:history="1">
+      <w:hyperlink w:anchor="_Toc74248887" w:history="1">
         <w:r>
           <w:rPr>
             <w:rStyle w:val="Hyperlink"/>
@@ -2334,7 +2430,7 @@
           <w:rPr>
             <w:webHidden/>
           </w:rPr>
-          <w:instrText xml:space="preserve"> PAGEREF _Toc72586228 \h </w:instrText>
+          <w:instrText xml:space="preserve"> PAGEREF _Toc74248887 \h </w:instrText>
         </w:r>
         <w:r>
           <w:rPr>
@@ -2360,6 +2456,8 @@
           <w:fldChar w:fldCharType="end"/>
         </w:r>
       </w:hyperlink>
+      <w:bookmarkStart w:id="0" w:name="_GoBack"/>
+      <w:bookmarkEnd w:id="0"/>
     </w:p>
     <w:p>
       <w:pPr>
@@ -2374,7 +2472,7 @@
           <w:lang w:val="sr-Latn-RS" w:eastAsia="sr-Latn-RS"/>
         </w:rPr>
       </w:pPr>
-      <w:hyperlink w:anchor="_Toc72586229" w:history="1">
+      <w:hyperlink w:anchor="_Toc74248888" w:history="1">
         <w:r>
           <w:rPr>
             <w:rStyle w:val="Hyperlink"/>
@@ -2420,7 +2518,7 @@
           <w:rPr>
             <w:webHidden/>
           </w:rPr>
-          <w:instrText xml:space="preserve"> PAGEREF _Toc72586229 \h </w:instrText>
+          <w:instrText xml:space="preserve"> PAGEREF _Toc74248888 \h </w:instrText>
         </w:r>
         <w:r>
           <w:rPr>
@@ -2460,7 +2558,7 @@
           <w:lang w:val="sr-Latn-RS" w:eastAsia="sr-Latn-RS"/>
         </w:rPr>
       </w:pPr>
-      <w:hyperlink w:anchor="_Toc72586230" w:history="1">
+      <w:hyperlink w:anchor="_Toc74248889" w:history="1">
         <w:r>
           <w:rPr>
             <w:rStyle w:val="Hyperlink"/>
@@ -2506,7 +2604,7 @@
           <w:rPr>
             <w:webHidden/>
           </w:rPr>
-          <w:instrText xml:space="preserve"> PAGEREF _Toc72586230 \h </w:instrText>
+          <w:instrText xml:space="preserve"> PAGEREF _Toc74248889 \h </w:instrText>
         </w:r>
         <w:r>
           <w:rPr>
@@ -2546,7 +2644,7 @@
           <w:lang w:val="sr-Latn-RS" w:eastAsia="sr-Latn-RS"/>
         </w:rPr>
       </w:pPr>
-      <w:hyperlink w:anchor="_Toc72586231" w:history="1">
+      <w:hyperlink w:anchor="_Toc74248890" w:history="1">
         <w:r>
           <w:rPr>
             <w:rStyle w:val="Hyperlink"/>
@@ -2592,7 +2690,7 @@
           <w:rPr>
             <w:webHidden/>
           </w:rPr>
-          <w:instrText xml:space="preserve"> PAGEREF _Toc72586231 \h </w:instrText>
+          <w:instrText xml:space="preserve"> PAGEREF _Toc74248890 \h </w:instrText>
         </w:r>
         <w:r>
           <w:rPr>
@@ -2632,7 +2730,7 @@
           <w:lang w:val="sr-Latn-RS" w:eastAsia="sr-Latn-RS"/>
         </w:rPr>
       </w:pPr>
-      <w:hyperlink w:anchor="_Toc72586232" w:history="1">
+      <w:hyperlink w:anchor="_Toc74248891" w:history="1">
         <w:r>
           <w:rPr>
             <w:rStyle w:val="Hyperlink"/>
@@ -2678,7 +2776,7 @@
           <w:rPr>
             <w:webHidden/>
           </w:rPr>
-          <w:instrText xml:space="preserve"> PAGEREF _Toc72586232 \h </w:instrText>
+          <w:instrText xml:space="preserve"> PAGEREF _Toc74248891 \h </w:instrText>
         </w:r>
         <w:r>
           <w:rPr>
@@ -2718,7 +2816,7 @@
           <w:lang w:val="sr-Latn-RS" w:eastAsia="sr-Latn-RS"/>
         </w:rPr>
       </w:pPr>
-      <w:hyperlink w:anchor="_Toc72586233" w:history="1">
+      <w:hyperlink w:anchor="_Toc74248892" w:history="1">
         <w:r>
           <w:rPr>
             <w:rStyle w:val="Hyperlink"/>
@@ -2764,7 +2862,7 @@
           <w:rPr>
             <w:webHidden/>
           </w:rPr>
-          <w:instrText xml:space="preserve"> PAGEREF _Toc72586233 \h </w:instrText>
+          <w:instrText xml:space="preserve"> PAGEREF _Toc74248892 \h </w:instrText>
         </w:r>
         <w:r>
           <w:rPr>
@@ -2804,7 +2902,7 @@
           <w:lang w:val="sr-Latn-RS" w:eastAsia="sr-Latn-RS"/>
         </w:rPr>
       </w:pPr>
-      <w:hyperlink w:anchor="_Toc72586234" w:history="1">
+      <w:hyperlink w:anchor="_Toc74248893" w:history="1">
         <w:r>
           <w:rPr>
             <w:rStyle w:val="Hyperlink"/>
@@ -2850,7 +2948,7 @@
           <w:rPr>
             <w:webHidden/>
           </w:rPr>
-          <w:instrText xml:space="preserve"> PAGEREF _Toc72586234 \h </w:instrText>
+          <w:instrText xml:space="preserve"> PAGEREF _Toc74248893 \h </w:instrText>
         </w:r>
         <w:r>
           <w:rPr>
@@ -2890,7 +2988,7 @@
           <w:lang w:val="sr-Latn-RS" w:eastAsia="sr-Latn-RS"/>
         </w:rPr>
       </w:pPr>
-      <w:hyperlink w:anchor="_Toc72586235" w:history="1">
+      <w:hyperlink w:anchor="_Toc74248894" w:history="1">
         <w:r>
           <w:rPr>
             <w:rStyle w:val="Hyperlink"/>
@@ -2936,7 +3034,7 @@
           <w:rPr>
             <w:webHidden/>
           </w:rPr>
-          <w:instrText xml:space="preserve"> PAGEREF _Toc72586235 \h </w:instrText>
+          <w:instrText xml:space="preserve"> PAGEREF _Toc74248894 \h </w:instrText>
         </w:r>
         <w:r>
           <w:rPr>
@@ -2954,6 +3052,92 @@
             <w:webHidden/>
           </w:rPr>
           <w:t>10</w:t>
+        </w:r>
+        <w:r>
+          <w:rPr>
+            <w:webHidden/>
+          </w:rPr>
+          <w:fldChar w:fldCharType="end"/>
+        </w:r>
+      </w:hyperlink>
+    </w:p>
+    <w:p>
+      <w:pPr>
+        <w:pStyle w:val="TOC3"/>
+        <w:tabs>
+          <w:tab w:val="left" w:pos="1100"/>
+        </w:tabs>
+        <w:rPr>
+          <w:rFonts w:eastAsiaTheme="minorEastAsia" w:cstheme="minorBidi"/>
+          <w:sz w:val="22"/>
+          <w:szCs w:val="22"/>
+          <w:lang w:val="sr-Latn-RS" w:eastAsia="sr-Latn-RS"/>
+        </w:rPr>
+      </w:pPr>
+      <w:hyperlink w:anchor="_Toc74248895" w:history="1">
+        <w:r>
+          <w:rPr>
+            <w:rStyle w:val="Hyperlink"/>
+            <w:lang w:val="sr-Latn-RS"/>
+            <w14:scene3d>
+              <w14:camera w14:prst="orthographicFront"/>
+              <w14:lightRig w14:rig="threePt" w14:dir="t">
+                <w14:rot w14:lat="0" w14:lon="0" w14:rev="0"/>
+              </w14:lightRig>
+            </w14:scene3d>
+          </w:rPr>
+          <w:t>3.14</w:t>
+        </w:r>
+        <w:r>
+          <w:rPr>
+            <w:rFonts w:eastAsiaTheme="minorEastAsia" w:cstheme="minorBidi"/>
+            <w:sz w:val="22"/>
+            <w:szCs w:val="22"/>
+            <w:lang w:val="sr-Latn-RS" w:eastAsia="sr-Latn-RS"/>
+          </w:rPr>
+          <w:tab/>
+        </w:r>
+        <w:r>
+          <w:rPr>
+            <w:rStyle w:val="Hyperlink"/>
+            <w:lang w:val="sr-Latn-RS"/>
+          </w:rPr>
+          <w:t>FOUND_USEFUL</w:t>
+        </w:r>
+        <w:r>
+          <w:rPr>
+            <w:webHidden/>
+          </w:rPr>
+          <w:tab/>
+        </w:r>
+        <w:r>
+          <w:rPr>
+            <w:webHidden/>
+          </w:rPr>
+          <w:fldChar w:fldCharType="begin"/>
+        </w:r>
+        <w:r>
+          <w:rPr>
+            <w:webHidden/>
+          </w:rPr>
+          <w:instrText xml:space="preserve"> PAGEREF _Toc74248895 \h </w:instrText>
+        </w:r>
+        <w:r>
+          <w:rPr>
+            <w:webHidden/>
+          </w:rPr>
+        </w:r>
+        <w:r>
+          <w:rPr>
+            <w:webHidden/>
+          </w:rPr>
+          <w:fldChar w:fldCharType="separate"/>
+        </w:r>
+        <w:r>
+          <w:rPr>
+            <w:webHidden/>
+          </w:rPr>
+          <w:t>11</w:t>
         </w:r>
         <w:r>
           <w:rPr>
@@ -3012,7 +3196,7 @@
           <w:lang w:val="sr-Cyrl-RS"/>
         </w:rPr>
       </w:pPr>
-      <w:bookmarkStart w:id="0" w:name="_Toc72586213"/>
+      <w:bookmarkStart w:id="1" w:name="_Toc74248872"/>
       <w:r>
         <w:rPr>
           <w:color w:val="000000" w:themeColor="text1"/>
@@ -3023,7 +3207,7 @@
         <w:lastRenderedPageBreak/>
         <w:t>Увод</w:t>
       </w:r>
-      <w:bookmarkEnd w:id="0"/>
+      <w:bookmarkEnd w:id="1"/>
     </w:p>
     <w:p>
       <w:pPr>
@@ -3048,7 +3232,7 @@
           <w:lang w:val="sr-Cyrl-RS"/>
         </w:rPr>
       </w:pPr>
-      <w:bookmarkStart w:id="1" w:name="_Toc72586214"/>
+      <w:bookmarkStart w:id="2" w:name="_Toc74248873"/>
       <w:r>
         <w:rPr>
           <w:color w:val="000000" w:themeColor="text1"/>
@@ -3058,7 +3242,7 @@
         </w:rPr>
         <w:t>Намена</w:t>
       </w:r>
-      <w:bookmarkEnd w:id="1"/>
+      <w:bookmarkEnd w:id="2"/>
     </w:p>
     <w:p>
       <w:pPr>
@@ -3191,7 +3375,7 @@
           <w:lang w:val="sr-Cyrl-RS"/>
         </w:rPr>
       </w:pPr>
-      <w:bookmarkStart w:id="2" w:name="_Toc72586215"/>
+      <w:bookmarkStart w:id="3" w:name="_Toc74248874"/>
       <w:r>
         <w:rPr>
           <w:color w:val="000000" w:themeColor="text1"/>
@@ -3210,7 +3394,7 @@
         </w:rPr>
         <w:t>иљне групе</w:t>
       </w:r>
-      <w:bookmarkEnd w:id="2"/>
+      <w:bookmarkEnd w:id="3"/>
     </w:p>
     <w:p>
       <w:pPr>
@@ -3314,7 +3498,7 @@
           <w:lang w:val="sr-Cyrl-RS"/>
         </w:rPr>
       </w:pPr>
-      <w:bookmarkStart w:id="3" w:name="_Toc72586216"/>
+      <w:bookmarkStart w:id="4" w:name="_Toc74248875"/>
       <w:r>
         <w:rPr>
           <w:color w:val="000000" w:themeColor="text1"/>
@@ -3333,7 +3517,7 @@
         </w:rPr>
         <w:t xml:space="preserve"> документа</w:t>
       </w:r>
-      <w:bookmarkEnd w:id="3"/>
+      <w:bookmarkEnd w:id="4"/>
     </w:p>
     <w:p>
       <w:pPr>
@@ -3424,7 +3608,7 @@
           <w:lang w:val="sr-Cyrl-RS"/>
         </w:rPr>
       </w:pPr>
-      <w:bookmarkStart w:id="4" w:name="_Toc72586217"/>
+      <w:bookmarkStart w:id="5" w:name="_Toc74248876"/>
       <w:r>
         <w:rPr>
           <w:color w:val="000000" w:themeColor="text1"/>
@@ -3434,7 +3618,7 @@
         </w:rPr>
         <w:t>Речник појмова и скраћеница</w:t>
       </w:r>
-      <w:bookmarkEnd w:id="4"/>
+      <w:bookmarkEnd w:id="5"/>
     </w:p>
     <w:p>
       <w:pPr>
@@ -3541,7 +3725,7 @@
           <w:lang w:val="sr-Cyrl-RS"/>
         </w:rPr>
       </w:pPr>
-      <w:bookmarkStart w:id="5" w:name="_Toc72586218"/>
+      <w:bookmarkStart w:id="6" w:name="_Toc74248877"/>
       <w:r>
         <w:rPr>
           <w:color w:val="000000" w:themeColor="text1"/>
@@ -3551,7 +3735,7 @@
         </w:rPr>
         <w:t>Отворена питања</w:t>
       </w:r>
-      <w:bookmarkEnd w:id="5"/>
+      <w:bookmarkEnd w:id="6"/>
     </w:p>
     <w:p>
       <w:pPr>
@@ -3719,7 +3903,7 @@
           <w:lang w:val="sr-Cyrl-RS"/>
         </w:rPr>
       </w:pPr>
-      <w:bookmarkStart w:id="6" w:name="_Toc72586219"/>
+      <w:bookmarkStart w:id="7" w:name="_Toc74248878"/>
       <w:r>
         <w:rPr>
           <w:color w:val="000000" w:themeColor="text1"/>
@@ -3730,7 +3914,7 @@
         <w:lastRenderedPageBreak/>
         <w:t>Модел података</w:t>
       </w:r>
-      <w:bookmarkEnd w:id="6"/>
+      <w:bookmarkEnd w:id="7"/>
       <w:r>
         <w:rPr>
           <w:color w:val="000000" w:themeColor="text1"/>
@@ -3764,7 +3948,7 @@
           <w:lang w:val="sr-Cyrl-RS"/>
         </w:rPr>
       </w:pPr>
-      <w:bookmarkStart w:id="7" w:name="_Toc72586220"/>
+      <w:bookmarkStart w:id="8" w:name="_Toc74248879"/>
       <w:r>
         <w:rPr>
           <w:color w:val="000000" w:themeColor="text1"/>
@@ -3802,7 +3986,7 @@
         </w:rPr>
         <w:t>нотације</w:t>
       </w:r>
-      <w:bookmarkEnd w:id="7"/>
+      <w:bookmarkEnd w:id="8"/>
     </w:p>
     <w:p>
       <w:pPr>
@@ -3813,42 +3997,21 @@
     </w:p>
     <w:p>
       <w:pPr>
+        <w:jc w:val="center"/>
         <w:rPr>
           <w:lang w:val="sr-Cyrl-RS"/>
         </w:rPr>
       </w:pPr>
-    </w:p>
-    <w:p>
-      <w:pPr>
-        <w:rPr>
-          <w:lang w:val="sr-Cyrl-RS"/>
-        </w:rPr>
-      </w:pPr>
       <w:r>
         <w:rPr>
           <w:noProof/>
+          <w:lang w:val="sr-Latn-RS" w:eastAsia="sr-Latn-RS"/>
         </w:rPr>
         <w:drawing>
-          <wp:anchor distT="0" distB="0" distL="114300" distR="114300" simplePos="0" relativeHeight="251659264" behindDoc="0" locked="0" layoutInCell="1" allowOverlap="1" wp14:anchorId="137E8A4F" wp14:editId="2F91205B">
-            <wp:simplePos x="0" y="0"/>
-            <wp:positionH relativeFrom="margin">
-              <wp:align>center</wp:align>
-            </wp:positionH>
-            <wp:positionV relativeFrom="paragraph">
-              <wp:posOffset>211455</wp:posOffset>
-            </wp:positionV>
-            <wp:extent cx="5064760" cy="6186805"/>
-            <wp:effectExtent l="0" t="0" r="2540" b="4445"/>
-            <wp:wrapThrough wrapText="bothSides">
-              <wp:wrapPolygon edited="0">
-                <wp:start x="0" y="0"/>
-                <wp:lineTo x="0" y="21549"/>
-                <wp:lineTo x="21530" y="21549"/>
-                <wp:lineTo x="21530" y="0"/>
-                <wp:lineTo x="0" y="0"/>
-              </wp:wrapPolygon>
-            </wp:wrapThrough>
-            <wp:docPr id="6" name="Picture 6"/>
+          <wp:inline distT="0" distB="0" distL="0" distR="0" wp14:anchorId="71667AA4" wp14:editId="5BBC24B8">
+            <wp:extent cx="5697613" cy="6766560"/>
+            <wp:effectExtent l="0" t="0" r="0" b="0"/>
+            <wp:docPr id="4" name="Picture 4"/>
             <wp:cNvGraphicFramePr>
               <a:graphicFrameLocks xmlns:a="http://schemas.openxmlformats.org/drawingml/2006/main" noChangeAspect="1"/>
             </wp:cNvGraphicFramePr>
@@ -3856,10 +4019,8 @@
               <a:graphicData uri="http://schemas.openxmlformats.org/drawingml/2006/picture">
                 <pic:pic xmlns:pic="http://schemas.openxmlformats.org/drawingml/2006/picture">
                   <pic:nvPicPr>
-                    <pic:cNvPr id="6" name="Picture 6"/>
-                    <pic:cNvPicPr>
-                      <a:picLocks noChangeAspect="1" noChangeArrowheads="1"/>
-                    </pic:cNvPicPr>
+                    <pic:cNvPr id="4" name="EER_diagram_v100.0.mwb.png"/>
+                    <pic:cNvPicPr/>
                   </pic:nvPicPr>
                   <pic:blipFill>
                     <a:blip r:embed="rId12">
@@ -3873,29 +4034,19 @@
                       <a:fillRect/>
                     </a:stretch>
                   </pic:blipFill>
-                  <pic:spPr bwMode="auto">
+                  <pic:spPr>
                     <a:xfrm>
                       <a:off x="0" y="0"/>
-                      <a:ext cx="5064760" cy="6186805"/>
+                      <a:ext cx="5704079" cy="6774240"/>
                     </a:xfrm>
                     <a:prstGeom prst="rect">
                       <a:avLst/>
                     </a:prstGeom>
-                    <a:noFill/>
-                    <a:ln>
-                      <a:noFill/>
-                    </a:ln>
                   </pic:spPr>
                 </pic:pic>
               </a:graphicData>
             </a:graphic>
-            <wp14:sizeRelH relativeFrom="page">
-              <wp14:pctWidth>0</wp14:pctWidth>
-            </wp14:sizeRelH>
-            <wp14:sizeRelV relativeFrom="page">
-              <wp14:pctHeight>0</wp14:pctHeight>
-            </wp14:sizeRelV>
-          </wp:anchor>
+          </wp:inline>
         </w:drawing>
       </w:r>
     </w:p>
@@ -3914,7 +4065,7 @@
           <w:lang w:val="sr-Cyrl-RS"/>
         </w:rPr>
       </w:pPr>
-      <w:bookmarkStart w:id="8" w:name="_Toc72586221"/>
+      <w:bookmarkStart w:id="9" w:name="_Toc74248880"/>
       <w:r>
         <w:rPr>
           <w:color w:val="000000" w:themeColor="text1"/>
@@ -3925,7 +4076,7 @@
         <w:lastRenderedPageBreak/>
         <w:t>Шема релационе базе података</w:t>
       </w:r>
-      <w:bookmarkEnd w:id="8"/>
+      <w:bookmarkEnd w:id="9"/>
     </w:p>
     <w:p>
       <w:pPr>
@@ -4046,6 +4197,18 @@
           <w:u w:val="single"/>
           <w:lang w:val="sr-Latn-RS"/>
         </w:rPr>
+        <w:t>id_awd</w:t>
+      </w:r>
+      <w:r>
+        <w:rPr>
+          <w:lang w:val="sr-Latn-RS"/>
+        </w:rPr>
+        <w:t xml:space="preserve">, </w:t>
+      </w:r>
+      <w:r>
+        <w:rPr>
+          <w:lang w:val="sr-Latn-RS"/>
+        </w:rPr>
         <w:t>id_usr, id_bdg</w:t>
       </w:r>
       <w:r>
@@ -4080,18 +4243,6 @@
         <w:rPr>
           <w:lang w:val="sr-Latn-RS"/>
         </w:rPr>
-        <w:t>, icon</w:t>
-      </w:r>
-      <w:r>
-        <w:rPr>
-          <w:lang w:val="sr-Latn-RS"/>
-        </w:rPr>
-        <w:t>_path</w:t>
-      </w:r>
-      <w:r>
-        <w:rPr>
-          <w:lang w:val="sr-Latn-RS"/>
-        </w:rPr>
         <w:t>, title, description)</w:t>
       </w:r>
     </w:p>
@@ -4114,6 +4265,18 @@
           <w:u w:val="single"/>
           <w:lang w:val="sr-Latn-RS"/>
         </w:rPr>
+        <w:t>id_tgl</w:t>
+      </w:r>
+      <w:r>
+        <w:rPr>
+          <w:lang w:val="sr-Latn-RS"/>
+        </w:rPr>
+        <w:t>,</w:t>
+      </w:r>
+      <w:r>
+        <w:rPr>
+          <w:lang w:val="sr-Latn-RS"/>
+        </w:rPr>
         <w:t>id_usr, id_plc</w:t>
       </w:r>
       <w:r>
@@ -4135,7 +4298,79 @@
         <w:rPr>
           <w:lang w:val="en-GB"/>
         </w:rPr>
-        <w:t>PLACE (id_plc, name, categorized, category_1, category_2, category_3, category_4, category_5, id_img, id_cnt)</w:t>
+        <w:t xml:space="preserve">PLACE (id_plc, name, categorized, </w:t>
+      </w:r>
+      <w:r>
+        <w:rPr>
+          <w:lang w:val="en-GB"/>
+        </w:rPr>
+        <w:t>heritage</w:t>
+      </w:r>
+      <w:r>
+        <w:rPr>
+          <w:lang w:val="en-GB"/>
+        </w:rPr>
+        <w:t xml:space="preserve">, </w:t>
+      </w:r>
+      <w:r>
+        <w:rPr>
+          <w:lang w:val="en-GB"/>
+        </w:rPr>
+        <w:t>relax</w:t>
+      </w:r>
+      <w:r>
+        <w:rPr>
+          <w:lang w:val="en-GB"/>
+        </w:rPr>
+        <w:t xml:space="preserve">, </w:t>
+      </w:r>
+      <w:r>
+        <w:rPr>
+          <w:lang w:val="en-GB"/>
+        </w:rPr>
+        <w:t>sightseeing</w:t>
+      </w:r>
+      <w:r>
+        <w:rPr>
+          <w:lang w:val="en-GB"/>
+        </w:rPr>
+        <w:t xml:space="preserve">, </w:t>
+      </w:r>
+      <w:r>
+        <w:rPr>
+          <w:lang w:val="en-GB"/>
+        </w:rPr>
+        <w:t>weather</w:t>
+      </w:r>
+      <w:r>
+        <w:rPr>
+          <w:lang w:val="en-GB"/>
+        </w:rPr>
+        <w:t xml:space="preserve">, </w:t>
+      </w:r>
+      <w:r>
+        <w:rPr>
+          <w:lang w:val="en-GB"/>
+        </w:rPr>
+        <w:t>polulated</w:t>
+      </w:r>
+      <w:r>
+        <w:rPr>
+          <w:lang w:val="en-GB"/>
+        </w:rPr>
+        <w:t xml:space="preserve">, </w:t>
+      </w:r>
+      <w:r>
+        <w:rPr>
+          <w:lang w:val="en-GB"/>
+        </w:rPr>
+        <w:t>taken_survey</w:t>
+      </w:r>
+      <w:r>
+        <w:rPr>
+          <w:lang w:val="en-GB"/>
+        </w:rPr>
+        <w:t>, id_cnt)</w:t>
       </w:r>
     </w:p>
     <w:p>
@@ -4370,11 +4605,89 @@
         <w:rPr>
           <w:lang w:val="en-GB"/>
         </w:rPr>
-        <w:t>category_1, category_2, category_3, category_4, category_5, id_qst</w:t>
+        <w:t>heritage</w:t>
+      </w:r>
+      <w:r>
+        <w:rPr>
+          <w:lang w:val="en-GB"/>
+        </w:rPr>
+        <w:t xml:space="preserve">, </w:t>
+      </w:r>
+      <w:r>
+        <w:rPr>
+          <w:lang w:val="en-GB"/>
+        </w:rPr>
+        <w:t>relax</w:t>
+      </w:r>
+      <w:r>
+        <w:rPr>
+          <w:lang w:val="en-GB"/>
+        </w:rPr>
+        <w:t xml:space="preserve">, </w:t>
+      </w:r>
+      <w:r>
+        <w:rPr>
+          <w:lang w:val="en-GB"/>
+        </w:rPr>
+        <w:t>sightseeing</w:t>
+      </w:r>
+      <w:r>
+        <w:rPr>
+          <w:lang w:val="en-GB"/>
+        </w:rPr>
+        <w:t xml:space="preserve">, </w:t>
+      </w:r>
+      <w:r>
+        <w:rPr>
+          <w:lang w:val="en-GB"/>
+        </w:rPr>
+        <w:t>weather</w:t>
+      </w:r>
+      <w:r>
+        <w:rPr>
+          <w:lang w:val="en-GB"/>
+        </w:rPr>
+        <w:t xml:space="preserve">, </w:t>
+      </w:r>
+      <w:r>
+        <w:rPr>
+          <w:lang w:val="en-GB"/>
+        </w:rPr>
+        <w:t>populated</w:t>
+      </w:r>
+      <w:r>
+        <w:rPr>
+          <w:lang w:val="en-GB"/>
+        </w:rPr>
+        <w:t>, id_qst</w:t>
       </w:r>
       <w:r>
         <w:t>)</w:t>
       </w:r>
+    </w:p>
+    <w:p>
+      <w:pPr>
+        <w:spacing w:after="0"/>
+        <w:ind w:firstLine="450"/>
+      </w:pPr>
+      <w:r>
+        <w:t>FOUND_USEFUL (</w:t>
+      </w:r>
+      <w:r>
+        <w:rPr>
+          <w:u w:val="single"/>
+        </w:rPr>
+        <w:t>id_fnd</w:t>
+      </w:r>
+      <w:r>
+        <w:t>, id_usr, id_rev)</w:t>
+      </w:r>
+    </w:p>
+    <w:p>
+      <w:pPr>
+        <w:spacing w:after="0"/>
+        <w:ind w:firstLine="450"/>
+      </w:pPr>
     </w:p>
     <w:p>
       <w:pPr>
@@ -4398,7 +4711,7 @@
           <w:lang w:val="sr-Cyrl-RS"/>
         </w:rPr>
       </w:pPr>
-      <w:bookmarkStart w:id="9" w:name="_Toc72586222"/>
+      <w:bookmarkStart w:id="10" w:name="_Toc74248881"/>
       <w:r>
         <w:rPr>
           <w:color w:val="000000" w:themeColor="text1"/>
@@ -4408,7 +4721,7 @@
         </w:rPr>
         <w:t>Табеле</w:t>
       </w:r>
-      <w:bookmarkEnd w:id="9"/>
+      <w:bookmarkEnd w:id="10"/>
       <w:r>
         <w:rPr>
           <w:color w:val="000000" w:themeColor="text1"/>
@@ -4441,7 +4754,7 @@
           <w:lang w:val="sr-Latn-RS"/>
         </w:rPr>
       </w:pPr>
-      <w:bookmarkStart w:id="10" w:name="_Toc72586223"/>
+      <w:bookmarkStart w:id="11" w:name="_Toc74248882"/>
       <w:r>
         <w:rPr>
           <w:color w:val="000000" w:themeColor="text1"/>
@@ -4451,7 +4764,7 @@
         </w:rPr>
         <w:t>ADMIN</w:t>
       </w:r>
-      <w:bookmarkEnd w:id="10"/>
+      <w:bookmarkEnd w:id="11"/>
     </w:p>
     <w:p>
       <w:pPr>
@@ -4859,7 +5172,7 @@
           <w:lang w:val="sr-Latn-RS"/>
         </w:rPr>
       </w:pPr>
-      <w:bookmarkStart w:id="11" w:name="_Toc72586224"/>
+      <w:bookmarkStart w:id="12" w:name="_Toc74248883"/>
       <w:r>
         <w:rPr>
           <w:color w:val="000000" w:themeColor="text1"/>
@@ -4870,7 +5183,7 @@
         <w:lastRenderedPageBreak/>
         <w:t>REGISTERED_USER</w:t>
       </w:r>
-      <w:bookmarkEnd w:id="11"/>
+      <w:bookmarkEnd w:id="12"/>
     </w:p>
     <w:p>
       <w:pPr>
@@ -6157,7 +6470,7 @@
           <w:lang w:val="sr-Latn-RS"/>
         </w:rPr>
       </w:pPr>
-      <w:bookmarkStart w:id="12" w:name="_Toc72586225"/>
+      <w:bookmarkStart w:id="13" w:name="_Toc74248884"/>
       <w:r>
         <w:rPr>
           <w:color w:val="000000" w:themeColor="text1"/>
@@ -6167,7 +6480,7 @@
         </w:rPr>
         <w:t>AWARDED</w:t>
       </w:r>
-      <w:bookmarkEnd w:id="12"/>
+      <w:bookmarkEnd w:id="13"/>
     </w:p>
     <w:p>
       <w:pPr>
@@ -6313,14 +6626,14 @@
             <w:pPr>
               <w:jc w:val="center"/>
               <w:rPr>
-                <w:lang w:val="en-GB"/>
-              </w:rPr>
-            </w:pPr>
-            <w:r>
-              <w:rPr>
-                <w:lang w:val="en-GB"/>
-              </w:rPr>
-              <w:t>id_usr</w:t>
+                <w:lang w:val="sr-Latn-RS"/>
+              </w:rPr>
+            </w:pPr>
+            <w:r>
+              <w:rPr>
+                <w:lang w:val="sr-Latn-RS"/>
+              </w:rPr>
+              <w:t>id_awd</w:t>
             </w:r>
           </w:p>
         </w:tc>
@@ -6370,14 +6683,14 @@
             <w:pPr>
               <w:jc w:val="center"/>
               <w:rPr>
-                <w:lang w:val="sr-Cyrl-RS"/>
-              </w:rPr>
-            </w:pPr>
-            <w:r>
-              <w:rPr>
-                <w:lang w:val="en-GB"/>
-              </w:rPr>
-              <w:t>Yes</w:t>
+                <w:lang w:val="en-GB"/>
+              </w:rPr>
+            </w:pPr>
+            <w:r>
+              <w:rPr>
+                <w:lang w:val="en-GB"/>
+              </w:rPr>
+              <w:t>No</w:t>
             </w:r>
           </w:p>
         </w:tc>
@@ -6391,6 +6704,84 @@
             <w:pPr>
               <w:jc w:val="center"/>
               <w:rPr>
+                <w:lang w:val="en-GB"/>
+              </w:rPr>
+            </w:pPr>
+            <w:r>
+              <w:rPr>
+                <w:lang w:val="en-GB"/>
+              </w:rPr>
+              <w:t>id_usr</w:t>
+            </w:r>
+          </w:p>
+        </w:tc>
+        <w:tc>
+          <w:tcPr>
+            <w:tcW w:w="2337" w:type="dxa"/>
+          </w:tcPr>
+          <w:p>
+            <w:pPr>
+              <w:jc w:val="center"/>
+              <w:rPr>
+                <w:lang w:val="en-GB"/>
+              </w:rPr>
+            </w:pPr>
+            <w:r>
+              <w:rPr>
+                <w:lang w:val="en-GB"/>
+              </w:rPr>
+              <w:t>int</w:t>
+            </w:r>
+          </w:p>
+        </w:tc>
+        <w:tc>
+          <w:tcPr>
+            <w:tcW w:w="2338" w:type="dxa"/>
+          </w:tcPr>
+          <w:p>
+            <w:pPr>
+              <w:jc w:val="center"/>
+              <w:rPr>
+                <w:lang w:val="en-GB"/>
+              </w:rPr>
+            </w:pPr>
+            <w:r>
+              <w:rPr>
+                <w:lang w:val="en-GB"/>
+              </w:rPr>
+              <w:t>No</w:t>
+            </w:r>
+          </w:p>
+        </w:tc>
+        <w:tc>
+          <w:tcPr>
+            <w:tcW w:w="2338" w:type="dxa"/>
+          </w:tcPr>
+          <w:p>
+            <w:pPr>
+              <w:jc w:val="center"/>
+              <w:rPr>
+                <w:lang w:val="sr-Cyrl-RS"/>
+              </w:rPr>
+            </w:pPr>
+            <w:r>
+              <w:rPr>
+                <w:lang w:val="en-GB"/>
+              </w:rPr>
+              <w:t>Yes</w:t>
+            </w:r>
+          </w:p>
+        </w:tc>
+      </w:tr>
+      <w:tr>
+        <w:tc>
+          <w:tcPr>
+            <w:tcW w:w="2337" w:type="dxa"/>
+          </w:tcPr>
+          <w:p>
+            <w:pPr>
+              <w:jc w:val="center"/>
+              <w:rPr>
                 <w:lang w:val="sr-Latn-RS"/>
               </w:rPr>
             </w:pPr>
@@ -6436,7 +6827,7 @@
               <w:rPr>
                 <w:lang w:val="en-GB"/>
               </w:rPr>
-              <w:t>Yes</w:t>
+              <w:t>No</w:t>
             </w:r>
           </w:p>
         </w:tc>
@@ -6483,7 +6874,7 @@
           <w:lang w:val="sr-Latn-RS"/>
         </w:rPr>
       </w:pPr>
-      <w:bookmarkStart w:id="13" w:name="_Toc72586226"/>
+      <w:bookmarkStart w:id="14" w:name="_Toc74248885"/>
       <w:r>
         <w:rPr>
           <w:color w:val="000000" w:themeColor="text1"/>
@@ -6493,7 +6884,7 @@
         </w:rPr>
         <w:t>BADGE</w:t>
       </w:r>
-      <w:bookmarkEnd w:id="13"/>
+      <w:bookmarkEnd w:id="14"/>
     </w:p>
     <w:p>
       <w:pPr>
@@ -6706,90 +7097,6 @@
               <w:rPr>
                 <w:lang w:val="sr-Latn-RS"/>
               </w:rPr>
-              <w:t>icon</w:t>
-            </w:r>
-            <w:r>
-              <w:rPr>
-                <w:lang w:val="sr-Latn-RS"/>
-              </w:rPr>
-              <w:t>_path</w:t>
-            </w:r>
-          </w:p>
-        </w:tc>
-        <w:tc>
-          <w:tcPr>
-            <w:tcW w:w="2337" w:type="dxa"/>
-          </w:tcPr>
-          <w:p>
-            <w:pPr>
-              <w:jc w:val="center"/>
-              <w:rPr>
-                <w:lang w:val="en-GB"/>
-              </w:rPr>
-            </w:pPr>
-            <w:r>
-              <w:rPr>
-                <w:lang w:val="en-GB"/>
-              </w:rPr>
-              <w:t>varchar(255)</w:t>
-            </w:r>
-          </w:p>
-        </w:tc>
-        <w:tc>
-          <w:tcPr>
-            <w:tcW w:w="2338" w:type="dxa"/>
-          </w:tcPr>
-          <w:p>
-            <w:pPr>
-              <w:jc w:val="center"/>
-              <w:rPr>
-                <w:lang w:val="en-GB"/>
-              </w:rPr>
-            </w:pPr>
-            <w:r>
-              <w:rPr>
-                <w:lang w:val="en-GB"/>
-              </w:rPr>
-              <w:t>No</w:t>
-            </w:r>
-          </w:p>
-        </w:tc>
-        <w:tc>
-          <w:tcPr>
-            <w:tcW w:w="2338" w:type="dxa"/>
-          </w:tcPr>
-          <w:p>
-            <w:pPr>
-              <w:jc w:val="center"/>
-              <w:rPr>
-                <w:lang w:val="en-GB"/>
-              </w:rPr>
-            </w:pPr>
-            <w:r>
-              <w:rPr>
-                <w:lang w:val="en-GB"/>
-              </w:rPr>
-              <w:t>No</w:t>
-            </w:r>
-          </w:p>
-        </w:tc>
-      </w:tr>
-      <w:tr>
-        <w:tc>
-          <w:tcPr>
-            <w:tcW w:w="2337" w:type="dxa"/>
-          </w:tcPr>
-          <w:p>
-            <w:pPr>
-              <w:jc w:val="center"/>
-              <w:rPr>
-                <w:lang w:val="sr-Latn-RS"/>
-              </w:rPr>
-            </w:pPr>
-            <w:r>
-              <w:rPr>
-                <w:lang w:val="sr-Latn-RS"/>
-              </w:rPr>
               <w:t>title</w:t>
             </w:r>
           </w:p>
@@ -6966,7 +7273,7 @@
           <w:lang w:val="sr-Latn-RS"/>
         </w:rPr>
       </w:pPr>
-      <w:bookmarkStart w:id="14" w:name="_Toc72586227"/>
+      <w:bookmarkStart w:id="15" w:name="_Toc74248886"/>
       <w:r>
         <w:rPr>
           <w:color w:val="000000" w:themeColor="text1"/>
@@ -6977,7 +7284,7 @@
         <w:lastRenderedPageBreak/>
         <w:t>TO-GO</w:t>
       </w:r>
-      <w:bookmarkEnd w:id="14"/>
+      <w:bookmarkEnd w:id="15"/>
     </w:p>
     <w:p>
       <w:pPr>
@@ -7024,19 +7331,7 @@
         <w:rPr>
           <w:lang w:val="sr-Cyrl-RS"/>
         </w:rPr>
-        <w:t xml:space="preserve">). </w:t>
-      </w:r>
-      <w:r>
-        <w:rPr>
-          <w:lang w:val="sr-Cyrl-RS"/>
-        </w:rPr>
-        <w:t xml:space="preserve"> </w:t>
-      </w:r>
-      <w:r>
-        <w:rPr>
-          <w:lang w:val="sr-Cyrl-RS"/>
-        </w:rPr>
-        <w:t>Табела садржи</w:t>
+        <w:t>). Табела садржи</w:t>
       </w:r>
       <w:r>
         <w:rPr>
@@ -7179,7 +7474,7 @@
               <w:rPr>
                 <w:lang w:val="sr-Latn-RS"/>
               </w:rPr>
-              <w:t>id_usr</w:t>
+              <w:t>id_tgl</w:t>
             </w:r>
           </w:p>
         </w:tc>
@@ -7229,14 +7524,14 @@
             <w:pPr>
               <w:jc w:val="center"/>
               <w:rPr>
-                <w:lang w:val="sr-Cyrl-RS"/>
-              </w:rPr>
-            </w:pPr>
-            <w:r>
-              <w:rPr>
                 <w:lang w:val="sr-Latn-RS"/>
               </w:rPr>
-              <w:t>Yes</w:t>
+            </w:pPr>
+            <w:r>
+              <w:rPr>
+                <w:lang w:val="sr-Latn-RS"/>
+              </w:rPr>
+              <w:t>No</w:t>
             </w:r>
           </w:p>
         </w:tc>
@@ -7257,6 +7552,84 @@
               <w:rPr>
                 <w:lang w:val="sr-Latn-RS"/>
               </w:rPr>
+              <w:t>id_usr</w:t>
+            </w:r>
+          </w:p>
+        </w:tc>
+        <w:tc>
+          <w:tcPr>
+            <w:tcW w:w="2337" w:type="dxa"/>
+          </w:tcPr>
+          <w:p>
+            <w:pPr>
+              <w:jc w:val="center"/>
+              <w:rPr>
+                <w:lang w:val="sr-Latn-RS"/>
+              </w:rPr>
+            </w:pPr>
+            <w:r>
+              <w:rPr>
+                <w:lang w:val="sr-Latn-RS"/>
+              </w:rPr>
+              <w:t>int</w:t>
+            </w:r>
+          </w:p>
+        </w:tc>
+        <w:tc>
+          <w:tcPr>
+            <w:tcW w:w="2338" w:type="dxa"/>
+          </w:tcPr>
+          <w:p>
+            <w:pPr>
+              <w:jc w:val="center"/>
+              <w:rPr>
+                <w:lang w:val="sr-Latn-RS"/>
+              </w:rPr>
+            </w:pPr>
+            <w:r>
+              <w:rPr>
+                <w:lang w:val="sr-Latn-RS"/>
+              </w:rPr>
+              <w:t>No</w:t>
+            </w:r>
+          </w:p>
+        </w:tc>
+        <w:tc>
+          <w:tcPr>
+            <w:tcW w:w="2338" w:type="dxa"/>
+          </w:tcPr>
+          <w:p>
+            <w:pPr>
+              <w:jc w:val="center"/>
+              <w:rPr>
+                <w:lang w:val="sr-Cyrl-RS"/>
+              </w:rPr>
+            </w:pPr>
+            <w:r>
+              <w:rPr>
+                <w:lang w:val="sr-Latn-RS"/>
+              </w:rPr>
+              <w:t>Yes</w:t>
+            </w:r>
+          </w:p>
+        </w:tc>
+      </w:tr>
+      <w:tr>
+        <w:tc>
+          <w:tcPr>
+            <w:tcW w:w="2337" w:type="dxa"/>
+          </w:tcPr>
+          <w:p>
+            <w:pPr>
+              <w:jc w:val="center"/>
+              <w:rPr>
+                <w:lang w:val="sr-Latn-RS"/>
+              </w:rPr>
+            </w:pPr>
+            <w:r>
+              <w:rPr>
+                <w:lang w:val="sr-Latn-RS"/>
+              </w:rPr>
               <w:t>id_plc</w:t>
             </w:r>
           </w:p>
@@ -7295,7 +7668,7 @@
               <w:rPr>
                 <w:lang w:val="sr-Latn-RS"/>
               </w:rPr>
-              <w:t>Yes</w:t>
+              <w:t>No</w:t>
             </w:r>
           </w:p>
         </w:tc>
@@ -7432,7 +7805,7 @@
           <w:lang w:val="sr-Latn-RS"/>
         </w:rPr>
       </w:pPr>
-      <w:bookmarkStart w:id="15" w:name="_Toc72586228"/>
+      <w:bookmarkStart w:id="16" w:name="_Toc74248887"/>
       <w:r>
         <w:rPr>
           <w:color w:val="000000" w:themeColor="text1"/>
@@ -7442,7 +7815,7 @@
         </w:rPr>
         <w:t>PLACE</w:t>
       </w:r>
-      <w:bookmarkEnd w:id="15"/>
+      <w:bookmarkEnd w:id="16"/>
     </w:p>
     <w:p>
       <w:pPr>
@@ -7457,74 +7830,157 @@
         <w:ind w:left="450" w:firstLine="720"/>
         <w:jc w:val="both"/>
         <w:rPr>
+          <w:lang w:val="sr-Cyrl-RS"/>
+        </w:rPr>
+      </w:pPr>
+      <w:r>
+        <w:rPr>
+          <w:lang w:val="sr-Cyrl-RS"/>
+        </w:rPr>
+        <w:t>Садржи податке о</w:t>
+      </w:r>
+      <w:r>
+        <w:rPr>
           <w:lang w:val="sr-Latn-RS"/>
         </w:rPr>
-      </w:pPr>
+        <w:t xml:space="preserve"> </w:t>
+      </w:r>
       <w:r>
         <w:rPr>
           <w:lang w:val="sr-Cyrl-RS"/>
         </w:rPr>
-        <w:t>Садржи податке о</w:t>
+        <w:t>месту. Памте се назив м</w:t>
+      </w:r>
+      <w:r>
+        <w:rPr>
+          <w:lang w:val="sr-Cyrl-RS"/>
+        </w:rPr>
+        <w:t>еста, држава у којој се налази</w:t>
+      </w:r>
+      <w:r>
+        <w:rPr>
+          <w:lang w:val="sr-Cyrl-RS"/>
+        </w:rPr>
+        <w:t>, податак да ли је место категоризовано на основу одговора на питања на које је регистровани корисник одговорио приликом к</w:t>
+      </w:r>
+      <w:r>
+        <w:rPr>
+          <w:lang w:val="sr-Cyrl-RS"/>
+        </w:rPr>
+        <w:t>реирања рецензије за дато место</w:t>
+      </w:r>
+      <w:r>
+        <w:rPr>
+          <w:lang w:val="sr-Cyrl-RS"/>
+        </w:rPr>
+        <w:t xml:space="preserve"> и</w:t>
+      </w:r>
+      <w:r>
+        <w:rPr>
+          <w:lang w:val="sr-Cyrl-RS"/>
+        </w:rPr>
+        <w:t>,</w:t>
+      </w:r>
+      <w:r>
+        <w:rPr>
+          <w:lang w:val="sr-Cyrl-RS"/>
+        </w:rPr>
+        <w:t xml:space="preserve"> уколико јесте</w:t>
+      </w:r>
+      <w:r>
+        <w:rPr>
+          <w:lang w:val="sr-Cyrl-RS"/>
+        </w:rPr>
+        <w:t>,</w:t>
+      </w:r>
+      <w:r>
+        <w:rPr>
+          <w:lang w:val="sr-Cyrl-RS"/>
+        </w:rPr>
+        <w:t xml:space="preserve"> прип</w:t>
+      </w:r>
+      <w:r>
+        <w:rPr>
+          <w:lang w:val="sr-Cyrl-RS"/>
+        </w:rPr>
+        <w:t>адност свакој од пет категорија</w:t>
       </w:r>
       <w:r>
         <w:rPr>
           <w:lang w:val="sr-Latn-RS"/>
         </w:rPr>
+        <w:t>(</w:t>
+      </w:r>
+      <w:r>
+        <w:rPr>
+          <w:i/>
+          <w:lang w:val="sr-Latn-RS"/>
+        </w:rPr>
+        <w:t>heritage, relax</w:t>
+      </w:r>
+      <w:r>
+        <w:rPr>
+          <w:lang w:val="sr-Cyrl-RS"/>
+        </w:rPr>
+        <w:t>,</w:t>
+      </w:r>
+      <w:r>
+        <w:rPr>
+          <w:i/>
+          <w:lang w:val="sr-Cyrl-RS"/>
+        </w:rPr>
         <w:t xml:space="preserve"> </w:t>
       </w:r>
       <w:r>
         <w:rPr>
+          <w:i/>
+          <w:lang w:val="sr-Latn-RS"/>
+        </w:rPr>
+        <w:t>sightseeing</w:t>
+      </w:r>
+      <w:r>
+        <w:rPr>
+          <w:lang w:val="sr-Latn-RS"/>
+        </w:rPr>
+        <w:t>,</w:t>
+      </w:r>
+      <w:r>
+        <w:rPr>
+          <w:i/>
+          <w:lang w:val="sr-Latn-RS"/>
+        </w:rPr>
+        <w:t xml:space="preserve"> weather</w:t>
+      </w:r>
+      <w:r>
+        <w:rPr>
+          <w:lang w:val="sr-Latn-RS"/>
+        </w:rPr>
+        <w:t>,</w:t>
+      </w:r>
+      <w:r>
+        <w:rPr>
+          <w:i/>
+          <w:lang w:val="sr-Latn-RS"/>
+        </w:rPr>
+        <w:t xml:space="preserve"> populated</w:t>
+      </w:r>
+      <w:r>
+        <w:rPr>
+          <w:lang w:val="sr-Latn-RS"/>
+        </w:rPr>
+        <w:t>)</w:t>
+      </w:r>
+      <w:r>
+        <w:rPr>
           <w:lang w:val="sr-Cyrl-RS"/>
         </w:rPr>
-        <w:t>месту. Памте се назив места, држава у којој се налази, слика</w:t>
-      </w:r>
-      <w:r>
-        <w:rPr>
-          <w:lang w:val="sr-Cyrl-RS"/>
-        </w:rPr>
-        <w:t xml:space="preserve"> места</w:t>
-      </w:r>
-      <w:r>
-        <w:rPr>
-          <w:lang w:val="sr-Cyrl-RS"/>
-        </w:rPr>
-        <w:t>, податак да ли је место категоризовано на основу одговора на питања на које је регистровани корисник одговорио приликом к</w:t>
-      </w:r>
-      <w:r>
-        <w:rPr>
-          <w:lang w:val="sr-Cyrl-RS"/>
-        </w:rPr>
-        <w:t>реирања рецензије за дато место</w:t>
-      </w:r>
-      <w:r>
-        <w:rPr>
-          <w:lang w:val="sr-Cyrl-RS"/>
-        </w:rPr>
-        <w:t xml:space="preserve"> и</w:t>
-      </w:r>
-      <w:r>
-        <w:rPr>
-          <w:lang w:val="sr-Cyrl-RS"/>
-        </w:rPr>
-        <w:t>,</w:t>
-      </w:r>
-      <w:r>
-        <w:rPr>
-          <w:lang w:val="sr-Cyrl-RS"/>
-        </w:rPr>
-        <w:t xml:space="preserve"> уколико јесте</w:t>
-      </w:r>
-      <w:r>
-        <w:rPr>
-          <w:lang w:val="sr-Cyrl-RS"/>
-        </w:rPr>
-        <w:t>,</w:t>
-      </w:r>
-      <w:r>
-        <w:rPr>
-          <w:lang w:val="sr-Cyrl-RS"/>
-        </w:rPr>
-        <w:t xml:space="preserve"> припадност једној од пет категорија.</w:t>
+        <w:t xml:space="preserve"> као и податак колико је корисника до сад одговорило на анкету у вези овог места</w:t>
+      </w:r>
+      <w:r>
+        <w:rPr>
+          <w:lang w:val="sr-Latn-RS"/>
+        </w:rPr>
+        <w:t>.</w:t>
       </w:r>
     </w:p>
     <w:tbl>
@@ -7877,7 +8333,7 @@
               <w:rPr>
                 <w:lang w:val="sr-Latn-RS"/>
               </w:rPr>
-              <w:t>category_1</w:t>
+              <w:t>heritage</w:t>
             </w:r>
           </w:p>
         </w:tc>
@@ -7955,7 +8411,7 @@
               <w:rPr>
                 <w:lang w:val="sr-Latn-RS"/>
               </w:rPr>
-              <w:t>category_2</w:t>
+              <w:t>relax</w:t>
             </w:r>
           </w:p>
         </w:tc>
@@ -8033,7 +8489,7 @@
               <w:rPr>
                 <w:lang w:val="sr-Latn-RS"/>
               </w:rPr>
-              <w:t>category_3</w:t>
+              <w:t>sightseeing</w:t>
             </w:r>
           </w:p>
         </w:tc>
@@ -8111,7 +8567,7 @@
               <w:rPr>
                 <w:lang w:val="sr-Latn-RS"/>
               </w:rPr>
-              <w:t>category_4</w:t>
+              <w:t>weather</w:t>
             </w:r>
           </w:p>
         </w:tc>
@@ -8189,7 +8645,7 @@
               <w:rPr>
                 <w:lang w:val="sr-Latn-RS"/>
               </w:rPr>
-              <w:t>category_5</w:t>
+              <w:t>populated</w:t>
             </w:r>
           </w:p>
         </w:tc>
@@ -8267,7 +8723,7 @@
               <w:rPr>
                 <w:lang w:val="sr-Latn-RS"/>
               </w:rPr>
-              <w:t>id_img</w:t>
+              <w:t>taken_survey</w:t>
             </w:r>
           </w:p>
         </w:tc>
@@ -8324,7 +8780,7 @@
               <w:rPr>
                 <w:lang w:val="en-GB"/>
               </w:rPr>
-              <w:t>Yes</w:t>
+              <w:t>No</w:t>
             </w:r>
           </w:p>
         </w:tc>
@@ -8364,7 +8820,7 @@
               <w:rPr>
                 <w:lang w:val="en-GB"/>
               </w:rPr>
-              <w:t>tinyint</w:t>
+              <w:t>int</w:t>
             </w:r>
           </w:p>
         </w:tc>
@@ -8430,7 +8886,7 @@
           <w:lang w:val="sr-Latn-RS"/>
         </w:rPr>
       </w:pPr>
-      <w:bookmarkStart w:id="16" w:name="_Toc72586229"/>
+      <w:bookmarkStart w:id="17" w:name="_Toc74248888"/>
       <w:r>
         <w:rPr>
           <w:color w:val="000000" w:themeColor="text1"/>
@@ -8440,7 +8896,7 @@
         </w:rPr>
         <w:t>VISITED</w:t>
       </w:r>
-      <w:bookmarkEnd w:id="16"/>
+      <w:bookmarkEnd w:id="17"/>
     </w:p>
     <w:p>
       <w:pPr>
@@ -8821,19 +9277,6 @@
     </w:p>
     <w:p>
       <w:pPr>
-        <w:rPr>
-          <w:lang w:val="sr-Latn-RS"/>
-        </w:rPr>
-      </w:pPr>
-      <w:r>
-        <w:rPr>
-          <w:lang w:val="sr-Latn-RS"/>
-        </w:rPr>
-        <w:br w:type="page"/>
-      </w:r>
-    </w:p>
-    <w:p>
-      <w:pPr>
         <w:pStyle w:val="Heading3"/>
         <w:numPr>
           <w:ilvl w:val="1"/>
@@ -8847,7 +9290,7 @@
           <w:lang w:val="sr-Latn-RS"/>
         </w:rPr>
       </w:pPr>
-      <w:bookmarkStart w:id="17" w:name="_Toc72586230"/>
+      <w:bookmarkStart w:id="18" w:name="_Toc74248889"/>
       <w:r>
         <w:rPr>
           <w:color w:val="000000" w:themeColor="text1"/>
@@ -8858,7 +9301,7 @@
         <w:lastRenderedPageBreak/>
         <w:t>REVIEW</w:t>
       </w:r>
-      <w:bookmarkEnd w:id="17"/>
+      <w:bookmarkEnd w:id="18"/>
     </w:p>
     <w:p>
       <w:pPr>
@@ -8872,7 +9315,7 @@
         <w:ind w:left="450" w:firstLine="720"/>
         <w:jc w:val="both"/>
         <w:rPr>
-          <w:lang w:val="en-GB"/>
+          <w:lang w:val="ru-RU"/>
         </w:rPr>
       </w:pPr>
       <w:r>
@@ -9214,14 +9657,14 @@
             <w:pPr>
               <w:jc w:val="center"/>
               <w:rPr>
-                <w:lang w:val="en-GB"/>
-              </w:rPr>
-            </w:pPr>
-            <w:r>
-              <w:rPr>
-                <w:lang w:val="en-GB"/>
-              </w:rPr>
-              <w:t>varchar(255)</w:t>
+                <w:lang w:val="sr-Latn-RS"/>
+              </w:rPr>
+            </w:pPr>
+            <w:r>
+              <w:rPr>
+                <w:lang w:val="sr-Latn-RS"/>
+              </w:rPr>
+              <w:t>text</w:t>
             </w:r>
           </w:p>
         </w:tc>
@@ -9614,7 +10057,7 @@
         </w:rPr>
         <w:t xml:space="preserve"> </w:t>
       </w:r>
-      <w:bookmarkStart w:id="18" w:name="_Toc72586231"/>
+      <w:bookmarkStart w:id="19" w:name="_Toc74248890"/>
       <w:r>
         <w:rPr>
           <w:color w:val="000000" w:themeColor="text1"/>
@@ -9624,7 +10067,7 @@
         </w:rPr>
         <w:t>IMAGE</w:t>
       </w:r>
-      <w:bookmarkEnd w:id="18"/>
+      <w:bookmarkEnd w:id="19"/>
     </w:p>
     <w:p>
       <w:pPr>
@@ -10045,7 +10488,7 @@
         </w:rPr>
         <w:t xml:space="preserve"> </w:t>
       </w:r>
-      <w:bookmarkStart w:id="19" w:name="_Toc72586232"/>
+      <w:bookmarkStart w:id="20" w:name="_Toc74248891"/>
       <w:r>
         <w:rPr>
           <w:color w:val="000000" w:themeColor="text1"/>
@@ -10055,7 +10498,7 @@
         </w:rPr>
         <w:t>COUNTRY</w:t>
       </w:r>
-      <w:bookmarkEnd w:id="19"/>
+      <w:bookmarkEnd w:id="20"/>
     </w:p>
     <w:p>
       <w:pPr>
@@ -10221,7 +10664,7 @@
               <w:rPr>
                 <w:lang w:val="en-GB"/>
               </w:rPr>
-              <w:t>tinyint</w:t>
+              <w:t>int</w:t>
             </w:r>
           </w:p>
         </w:tc>
@@ -10299,7 +10742,19 @@
               <w:rPr>
                 <w:lang w:val="en-GB"/>
               </w:rPr>
-              <w:t>varchar(60)</w:t>
+              <w:t>varchar(6</w:t>
+            </w:r>
+            <w:r>
+              <w:rPr>
+                <w:lang w:val="sr-Cyrl-RS"/>
+              </w:rPr>
+              <w:t>4</w:t>
+            </w:r>
+            <w:r>
+              <w:rPr>
+                <w:lang w:val="en-GB"/>
+              </w:rPr>
+              <w:t>)</w:t>
             </w:r>
           </w:p>
         </w:tc>
@@ -10377,7 +10832,13 @@
               <w:rPr>
                 <w:lang w:val="en-GB"/>
               </w:rPr>
-              <w:t>varchar(5</w:t>
+              <w:t>char(</w:t>
+            </w:r>
+            <w:r>
+              <w:rPr>
+                <w:lang w:val="sr-Cyrl-RS"/>
+              </w:rPr>
+              <w:t>2</w:t>
             </w:r>
             <w:r>
               <w:rPr>
@@ -10550,7 +11011,7 @@
         <w:lastRenderedPageBreak/>
         <w:t xml:space="preserve"> </w:t>
       </w:r>
-      <w:bookmarkStart w:id="20" w:name="_Toc72586233"/>
+      <w:bookmarkStart w:id="21" w:name="_Toc74248892"/>
       <w:r>
         <w:rPr>
           <w:color w:val="000000" w:themeColor="text1"/>
@@ -10560,7 +11021,7 @@
         </w:rPr>
         <w:t>CONTINENT</w:t>
       </w:r>
-      <w:bookmarkEnd w:id="20"/>
+      <w:bookmarkEnd w:id="21"/>
     </w:p>
     <w:p>
       <w:pPr>
@@ -10888,7 +11349,7 @@
         </w:rPr>
         <w:t xml:space="preserve"> </w:t>
       </w:r>
-      <w:bookmarkStart w:id="21" w:name="_Toc72586234"/>
+      <w:bookmarkStart w:id="22" w:name="_Toc74248893"/>
       <w:r>
         <w:rPr>
           <w:color w:val="000000" w:themeColor="text1"/>
@@ -10898,7 +11359,14 @@
         </w:rPr>
         <w:t>QUESTION</w:t>
       </w:r>
-      <w:bookmarkEnd w:id="21"/>
+      <w:bookmarkEnd w:id="22"/>
+    </w:p>
+    <w:p>
+      <w:pPr>
+        <w:rPr>
+          <w:lang w:val="sr-Latn-RS"/>
+        </w:rPr>
+      </w:pPr>
     </w:p>
     <w:p>
       <w:pPr>
@@ -11137,7 +11605,13 @@
               <w:rPr>
                 <w:lang w:val="en-GB"/>
               </w:rPr>
-              <w:t>varchar(80)</w:t>
+              <w:t>varchar(10</w:t>
+            </w:r>
+            <w:r>
+              <w:rPr>
+                <w:lang w:val="en-GB"/>
+              </w:rPr>
+              <w:t>0)</w:t>
             </w:r>
           </w:p>
         </w:tc>
@@ -11442,11 +11916,11 @@
           <w:color w:val="000000" w:themeColor="text1"/>
           <w:sz w:val="40"/>
           <w:szCs w:val="40"/>
-          <w:lang w:val="sr-Cyrl-RS"/>
+          <w:lang w:val="sr-Latn-RS"/>
         </w:rPr>
         <w:t xml:space="preserve"> </w:t>
       </w:r>
-      <w:bookmarkStart w:id="22" w:name="_Toc72586235"/>
+      <w:bookmarkStart w:id="23" w:name="_Toc74248894"/>
       <w:r>
         <w:rPr>
           <w:color w:val="000000" w:themeColor="text1"/>
@@ -11456,65 +11930,43 @@
         </w:rPr>
         <w:t>ANSWER</w:t>
       </w:r>
-      <w:bookmarkEnd w:id="22"/>
+      <w:bookmarkEnd w:id="23"/>
+    </w:p>
+    <w:p>
+      <w:pPr>
+        <w:rPr>
+          <w:lang w:val="sr-Latn-RS"/>
+        </w:rPr>
+      </w:pPr>
     </w:p>
     <w:p>
       <w:pPr>
         <w:tabs>
           <w:tab w:val="left" w:pos="1332"/>
         </w:tabs>
+        <w:ind w:left="360" w:firstLine="810"/>
+        <w:jc w:val="both"/>
+        <w:rPr>
+          <w:lang w:val="sr-Latn-RS"/>
+        </w:rPr>
+      </w:pPr>
+      <w:r>
         <w:rPr>
           <w:lang w:val="sr-Cyrl-RS"/>
         </w:rPr>
-      </w:pPr>
-    </w:p>
-    <w:p>
-      <w:pPr>
-        <w:pStyle w:val="ListParagraph"/>
-        <w:tabs>
-          <w:tab w:val="left" w:pos="1332"/>
-        </w:tabs>
-        <w:ind w:left="450" w:firstLine="720"/>
-        <w:jc w:val="both"/>
+        <w:t>Садржи податке о</w:t>
+      </w:r>
+      <w:r>
         <w:rPr>
           <w:lang w:val="sr-Latn-RS"/>
         </w:rPr>
-      </w:pPr>
+        <w:t xml:space="preserve"> </w:t>
+      </w:r>
       <w:r>
         <w:rPr>
           <w:lang w:val="sr-Cyrl-RS"/>
         </w:rPr>
-        <w:t>Садржи податке о</w:t>
-      </w:r>
-      <w:r>
-        <w:rPr>
-          <w:lang w:val="sr-Latn-RS"/>
-        </w:rPr>
-        <w:t xml:space="preserve"> </w:t>
-      </w:r>
-      <w:r>
-        <w:rPr>
-          <w:lang w:val="sr-Cyrl-RS"/>
-        </w:rPr>
-        <w:t>одговору на питање. Памте</w:t>
-      </w:r>
-      <w:r>
-        <w:rPr>
-          <w:lang w:val="sr-Cyrl-RS"/>
-        </w:rPr>
-        <w:t xml:space="preserve"> се текст одговора, </w:t>
-      </w:r>
-      <w:r>
-        <w:rPr>
-          <w:lang w:val="sr-Cyrl-RS"/>
-        </w:rPr>
-        <w:t xml:space="preserve">информације о томе колико одговор доприноси свакој од категорија </w:t>
-      </w:r>
-      <w:r>
-        <w:rPr>
-          <w:lang w:val="sr-Cyrl-RS"/>
-        </w:rPr>
-        <w:t>и питање на које се односи.</w:t>
+        <w:t>одговору на питање. Памте се текст одговора, информације о томе колико одговор доприноси свакој од категорија и питање на које се односи.</w:t>
       </w:r>
     </w:p>
     <w:tbl>
@@ -11724,7 +12176,7 @@
               <w:rPr>
                 <w:lang w:val="en-GB"/>
               </w:rPr>
-              <w:t>varchar(25)</w:t>
+              <w:t>varchar(50)</w:t>
             </w:r>
           </w:p>
         </w:tc>
@@ -11783,7 +12235,7 @@
               <w:rPr>
                 <w:lang w:val="sr-Latn-RS"/>
               </w:rPr>
-              <w:t>category_1</w:t>
+              <w:t>heritage</w:t>
             </w:r>
           </w:p>
         </w:tc>
@@ -11861,7 +12313,7 @@
               <w:rPr>
                 <w:lang w:val="sr-Latn-RS"/>
               </w:rPr>
-              <w:t>category_2</w:t>
+              <w:t>relax</w:t>
             </w:r>
           </w:p>
         </w:tc>
@@ -11939,7 +12391,7 @@
               <w:rPr>
                 <w:lang w:val="sr-Latn-RS"/>
               </w:rPr>
-              <w:t>category_3</w:t>
+              <w:t>sightseeing</w:t>
             </w:r>
           </w:p>
         </w:tc>
@@ -12017,7 +12469,7 @@
               <w:rPr>
                 <w:lang w:val="sr-Latn-RS"/>
               </w:rPr>
-              <w:t>category_4</w:t>
+              <w:t>weather</w:t>
             </w:r>
           </w:p>
         </w:tc>
@@ -12095,7 +12547,7 @@
               <w:rPr>
                 <w:lang w:val="sr-Latn-RS"/>
               </w:rPr>
-              <w:t>category_5</w:t>
+              <w:t>populated</w:t>
             </w:r>
           </w:p>
         </w:tc>
@@ -12238,11 +12690,421 @@
     </w:tbl>
     <w:p>
       <w:pPr>
-        <w:pStyle w:val="2"/>
+        <w:rPr>
+          <w:lang w:val="sr-Latn-RS"/>
+        </w:rPr>
+      </w:pPr>
+    </w:p>
+    <w:p>
+      <w:pPr>
+        <w:rPr>
+          <w:lang w:val="sr-Latn-RS"/>
+        </w:rPr>
+      </w:pPr>
+      <w:r>
+        <w:rPr>
+          <w:lang w:val="sr-Latn-RS"/>
+        </w:rPr>
+        <w:br w:type="page"/>
+      </w:r>
+    </w:p>
+    <w:p>
+      <w:pPr>
+        <w:pStyle w:val="Heading3"/>
         <w:numPr>
-          <w:ilvl w:val="0"/>
-          <w:numId w:val="0"/>
+          <w:ilvl w:val="1"/>
+          <w:numId w:val="1"/>
         </w:numPr>
+        <w:jc w:val="both"/>
+        <w:rPr>
+          <w:color w:val="000000" w:themeColor="text1"/>
+          <w:sz w:val="40"/>
+          <w:szCs w:val="40"/>
+          <w:lang w:val="sr-Latn-RS"/>
+        </w:rPr>
+      </w:pPr>
+      <w:r>
+        <w:rPr>
+          <w:color w:val="000000" w:themeColor="text1"/>
+          <w:sz w:val="40"/>
+          <w:szCs w:val="40"/>
+          <w:lang w:val="sr-Cyrl-RS"/>
+        </w:rPr>
+        <w:lastRenderedPageBreak/>
+        <w:t xml:space="preserve"> </w:t>
+      </w:r>
+      <w:bookmarkStart w:id="24" w:name="_Toc74248895"/>
+      <w:r>
+        <w:rPr>
+          <w:color w:val="000000" w:themeColor="text1"/>
+          <w:sz w:val="40"/>
+          <w:szCs w:val="40"/>
+          <w:lang w:val="sr-Latn-RS"/>
+        </w:rPr>
+        <w:t>FOUND_USEFUL</w:t>
+      </w:r>
+      <w:bookmarkEnd w:id="24"/>
+    </w:p>
+    <w:p>
+      <w:pPr>
+        <w:rPr>
+          <w:lang w:val="sr-Latn-RS"/>
+        </w:rPr>
+      </w:pPr>
+    </w:p>
+    <w:p>
+      <w:pPr>
+        <w:pStyle w:val="ListParagraph"/>
+        <w:ind w:left="1080"/>
+        <w:jc w:val="both"/>
+        <w:rPr>
+          <w:lang w:val="sr-Latn-RS"/>
+        </w:rPr>
+      </w:pPr>
+      <w:r>
+        <w:rPr>
+          <w:lang w:val="sr-Cyrl-RS"/>
+        </w:rPr>
+        <w:t>Везна табела која памти парове: регистровани корисник и рецензија којој је дао токен</w:t>
+      </w:r>
+      <w:r>
+        <w:rPr>
+          <w:lang w:val="sr-Cyrl-RS"/>
+        </w:rPr>
+        <w:t>.</w:t>
+      </w:r>
+    </w:p>
+    <w:tbl>
+      <w:tblPr>
+        <w:tblStyle w:val="TableGrid"/>
+        <w:tblW w:w="0" w:type="auto"/>
+        <w:tblLook w:val="04A0" w:firstRow="1" w:lastRow="0" w:firstColumn="1" w:lastColumn="0" w:noHBand="0" w:noVBand="1"/>
+      </w:tblPr>
+      <w:tblGrid>
+        <w:gridCol w:w="2337"/>
+        <w:gridCol w:w="2337"/>
+        <w:gridCol w:w="2338"/>
+        <w:gridCol w:w="2338"/>
+      </w:tblGrid>
+      <w:tr>
+        <w:tc>
+          <w:tcPr>
+            <w:tcW w:w="2337" w:type="dxa"/>
+            <w:shd w:val="clear" w:color="auto" w:fill="9BA3CA"/>
+          </w:tcPr>
+          <w:p>
+            <w:pPr>
+              <w:jc w:val="center"/>
+              <w:rPr>
+                <w:lang w:val="en-GB"/>
+              </w:rPr>
+            </w:pPr>
+            <w:r>
+              <w:rPr>
+                <w:lang w:val="en-GB"/>
+              </w:rPr>
+              <w:t>Name</w:t>
+            </w:r>
+          </w:p>
+        </w:tc>
+        <w:tc>
+          <w:tcPr>
+            <w:tcW w:w="2337" w:type="dxa"/>
+            <w:shd w:val="clear" w:color="auto" w:fill="9BA3CA"/>
+          </w:tcPr>
+          <w:p>
+            <w:pPr>
+              <w:jc w:val="center"/>
+              <w:rPr>
+                <w:lang w:val="en-GB"/>
+              </w:rPr>
+            </w:pPr>
+            <w:r>
+              <w:rPr>
+                <w:lang w:val="en-GB"/>
+              </w:rPr>
+              <w:t>Datatype</w:t>
+            </w:r>
+          </w:p>
+        </w:tc>
+        <w:tc>
+          <w:tcPr>
+            <w:tcW w:w="2338" w:type="dxa"/>
+            <w:shd w:val="clear" w:color="auto" w:fill="9BA3CA"/>
+          </w:tcPr>
+          <w:p>
+            <w:pPr>
+              <w:jc w:val="center"/>
+              <w:rPr>
+                <w:lang w:val="en-GB"/>
+              </w:rPr>
+            </w:pPr>
+            <w:r>
+              <w:rPr>
+                <w:lang w:val="en-GB"/>
+              </w:rPr>
+              <w:t>Is PK</w:t>
+            </w:r>
+          </w:p>
+        </w:tc>
+        <w:tc>
+          <w:tcPr>
+            <w:tcW w:w="2338" w:type="dxa"/>
+            <w:shd w:val="clear" w:color="auto" w:fill="9BA3CA"/>
+          </w:tcPr>
+          <w:p>
+            <w:pPr>
+              <w:jc w:val="center"/>
+              <w:rPr>
+                <w:lang w:val="en-GB"/>
+              </w:rPr>
+            </w:pPr>
+            <w:r>
+              <w:rPr>
+                <w:lang w:val="en-GB"/>
+              </w:rPr>
+              <w:t>Is FK</w:t>
+            </w:r>
+          </w:p>
+        </w:tc>
+      </w:tr>
+      <w:tr>
+        <w:tc>
+          <w:tcPr>
+            <w:tcW w:w="2337" w:type="dxa"/>
+          </w:tcPr>
+          <w:p>
+            <w:pPr>
+              <w:jc w:val="center"/>
+              <w:rPr>
+                <w:lang w:val="sr-Latn-RS"/>
+              </w:rPr>
+            </w:pPr>
+            <w:r>
+              <w:rPr>
+                <w:lang w:val="sr-Latn-RS"/>
+              </w:rPr>
+              <w:t>id_fnd</w:t>
+            </w:r>
+          </w:p>
+        </w:tc>
+        <w:tc>
+          <w:tcPr>
+            <w:tcW w:w="2337" w:type="dxa"/>
+          </w:tcPr>
+          <w:p>
+            <w:pPr>
+              <w:jc w:val="center"/>
+              <w:rPr>
+                <w:lang w:val="en-GB"/>
+              </w:rPr>
+            </w:pPr>
+            <w:r>
+              <w:rPr>
+                <w:lang w:val="en-GB"/>
+              </w:rPr>
+              <w:t>int</w:t>
+            </w:r>
+          </w:p>
+        </w:tc>
+        <w:tc>
+          <w:tcPr>
+            <w:tcW w:w="2338" w:type="dxa"/>
+          </w:tcPr>
+          <w:p>
+            <w:pPr>
+              <w:jc w:val="center"/>
+              <w:rPr>
+                <w:lang w:val="en-GB"/>
+              </w:rPr>
+            </w:pPr>
+            <w:r>
+              <w:rPr>
+                <w:lang w:val="en-GB"/>
+              </w:rPr>
+              <w:t>Yes</w:t>
+            </w:r>
+          </w:p>
+        </w:tc>
+        <w:tc>
+          <w:tcPr>
+            <w:tcW w:w="2338" w:type="dxa"/>
+          </w:tcPr>
+          <w:p>
+            <w:pPr>
+              <w:jc w:val="center"/>
+              <w:rPr>
+                <w:lang w:val="en-GB"/>
+              </w:rPr>
+            </w:pPr>
+            <w:r>
+              <w:rPr>
+                <w:lang w:val="en-GB"/>
+              </w:rPr>
+              <w:t>No</w:t>
+            </w:r>
+          </w:p>
+        </w:tc>
+      </w:tr>
+      <w:tr>
+        <w:tc>
+          <w:tcPr>
+            <w:tcW w:w="2337" w:type="dxa"/>
+          </w:tcPr>
+          <w:p>
+            <w:pPr>
+              <w:jc w:val="center"/>
+              <w:rPr>
+                <w:lang w:val="en-GB"/>
+              </w:rPr>
+            </w:pPr>
+            <w:r>
+              <w:rPr>
+                <w:lang w:val="en-GB"/>
+              </w:rPr>
+              <w:t>id_usr</w:t>
+            </w:r>
+          </w:p>
+        </w:tc>
+        <w:tc>
+          <w:tcPr>
+            <w:tcW w:w="2337" w:type="dxa"/>
+          </w:tcPr>
+          <w:p>
+            <w:pPr>
+              <w:jc w:val="center"/>
+              <w:rPr>
+                <w:lang w:val="en-GB"/>
+              </w:rPr>
+            </w:pPr>
+            <w:r>
+              <w:rPr>
+                <w:lang w:val="en-GB"/>
+              </w:rPr>
+              <w:t>int</w:t>
+            </w:r>
+          </w:p>
+        </w:tc>
+        <w:tc>
+          <w:tcPr>
+            <w:tcW w:w="2338" w:type="dxa"/>
+          </w:tcPr>
+          <w:p>
+            <w:pPr>
+              <w:jc w:val="center"/>
+              <w:rPr>
+                <w:lang w:val="en-GB"/>
+              </w:rPr>
+            </w:pPr>
+            <w:r>
+              <w:rPr>
+                <w:lang w:val="en-GB"/>
+              </w:rPr>
+              <w:t>No</w:t>
+            </w:r>
+          </w:p>
+        </w:tc>
+        <w:tc>
+          <w:tcPr>
+            <w:tcW w:w="2338" w:type="dxa"/>
+          </w:tcPr>
+          <w:p>
+            <w:pPr>
+              <w:jc w:val="center"/>
+              <w:rPr>
+                <w:lang w:val="sr-Cyrl-RS"/>
+              </w:rPr>
+            </w:pPr>
+            <w:r>
+              <w:rPr>
+                <w:lang w:val="en-GB"/>
+              </w:rPr>
+              <w:t>Yes</w:t>
+            </w:r>
+          </w:p>
+        </w:tc>
+      </w:tr>
+      <w:tr>
+        <w:tc>
+          <w:tcPr>
+            <w:tcW w:w="2337" w:type="dxa"/>
+          </w:tcPr>
+          <w:p>
+            <w:pPr>
+              <w:jc w:val="center"/>
+              <w:rPr>
+                <w:lang w:val="sr-Latn-RS"/>
+              </w:rPr>
+            </w:pPr>
+            <w:r>
+              <w:rPr>
+                <w:lang w:val="sr-Latn-RS"/>
+              </w:rPr>
+              <w:t>id_rew</w:t>
+            </w:r>
+          </w:p>
+        </w:tc>
+        <w:tc>
+          <w:tcPr>
+            <w:tcW w:w="2337" w:type="dxa"/>
+          </w:tcPr>
+          <w:p>
+            <w:pPr>
+              <w:jc w:val="center"/>
+              <w:rPr>
+                <w:lang w:val="en-GB"/>
+              </w:rPr>
+            </w:pPr>
+            <w:r>
+              <w:rPr>
+                <w:lang w:val="en-GB"/>
+              </w:rPr>
+              <w:t>int</w:t>
+            </w:r>
+          </w:p>
+        </w:tc>
+        <w:tc>
+          <w:tcPr>
+            <w:tcW w:w="2338" w:type="dxa"/>
+          </w:tcPr>
+          <w:p>
+            <w:pPr>
+              <w:jc w:val="center"/>
+              <w:rPr>
+                <w:lang w:val="en-GB"/>
+              </w:rPr>
+            </w:pPr>
+            <w:r>
+              <w:rPr>
+                <w:lang w:val="en-GB"/>
+              </w:rPr>
+              <w:t>No</w:t>
+            </w:r>
+          </w:p>
+        </w:tc>
+        <w:tc>
+          <w:tcPr>
+            <w:tcW w:w="2338" w:type="dxa"/>
+          </w:tcPr>
+          <w:p>
+            <w:pPr>
+              <w:jc w:val="center"/>
+              <w:rPr>
+                <w:lang w:val="en-GB"/>
+              </w:rPr>
+            </w:pPr>
+            <w:r>
+              <w:rPr>
+                <w:lang w:val="en-GB"/>
+              </w:rPr>
+              <w:t>Yes</w:t>
+            </w:r>
+          </w:p>
+        </w:tc>
+      </w:tr>
+    </w:tbl>
+    <w:p>
+      <w:pPr>
         <w:rPr>
           <w:lang w:val="sr-Latn-RS"/>
         </w:rPr>
@@ -12262,7 +13124,7 @@
 </file>
 
 <file path=word/endnotes.xml><?xml version="1.0" encoding="utf-8"?>
-<w:endnotes xmlns:wpc="http://schemas.microsoft.com/office/word/2010/wordprocessingCanvas" xmlns:cx="http://schemas.microsoft.com/office/drawing/2014/chartex" xmlns:cx1="http://schemas.microsoft.com/office/drawing/2015/9/8/chartex" xmlns:cx2="http://schemas.microsoft.com/office/drawing/2015/10/21/chartex" xmlns:cx3="http://schemas.microsoft.com/office/drawing/2016/5/9/chartex" xmlns:cx4="http://schemas.microsoft.com/office/drawing/2016/5/10/chartex" xmlns:cx5="http://schemas.microsoft.com/office/drawing/2016/5/11/chartex" xmlns:cx6="http://schemas.microsoft.com/office/drawing/2016/5/12/chartex" xmlns:cx7="http://schemas.microsoft.com/office/drawing/2016/5/13/chartex" xmlns:cx8="http://schemas.microsoft.com/office/drawing/2016/5/14/chartex" xmlns:mc="http://schemas.openxmlformats.org/markup-compatibility/2006" xmlns:aink="http://schemas.microsoft.com/office/drawing/2016/ink" xmlns:am3d="http://schemas.microsoft.com/office/drawing/2017/model3d" xmlns:o="urn:schemas-microsoft-com:office:office" xmlns:r="http://schemas.openxmlformats.org/officeDocument/2006/relationships" xmlns:m="http://schemas.openxmlformats.org/officeDocument/2006/math" xmlns:v="urn:schemas-microsoft-com:vml" xmlns:wp14="http://schemas.microsoft.com/office/word/2010/wordprocessingDrawing" xmlns:wp="http://schemas.openxmlformats.org/drawingml/2006/wordprocessingDrawing" xmlns:w10="urn:schemas-microsoft-com:office:word" xmlns:w="http://schemas.openxmlformats.org/wordprocessingml/2006/main" xmlns:w14="http://schemas.microsoft.com/office/word/2010/wordml" xmlns:w15="http://schemas.microsoft.com/office/word/2012/wordml" xmlns:w16cex="http://schemas.microsoft.com/office/word/2018/wordml/cex" xmlns:w16cid="http://schemas.microsoft.com/office/word/2016/wordml/cid" xmlns:w16="http://schemas.microsoft.com/office/word/2018/wordml" xmlns:w16sdtdh="http://schemas.microsoft.com/office/word/2020/wordml/sdtdatahash" xmlns:w16se="http://schemas.microsoft.com/office/word/2015/wordml/symex" xmlns:wpg="http://schemas.microsoft.com/office/word/2010/wordprocessingGroup" xmlns:wpi="http://schemas.microsoft.com/office/word/2010/wordprocessingInk" xmlns:wne="http://schemas.microsoft.com/office/word/2006/wordml" xmlns:wps="http://schemas.microsoft.com/office/word/2010/wordprocessingShape" mc:Ignorable="w14 w15 w16se w16cid w16 w16cex w16sdtdh wp14">
+<w:endnotes xmlns:wpc="http://schemas.microsoft.com/office/word/2010/wordprocessingCanvas" xmlns:mc="http://schemas.openxmlformats.org/markup-compatibility/2006" xmlns:o="urn:schemas-microsoft-com:office:office" xmlns:r="http://schemas.openxmlformats.org/officeDocument/2006/relationships" xmlns:m="http://schemas.openxmlformats.org/officeDocument/2006/math" xmlns:v="urn:schemas-microsoft-com:vml" xmlns:wp14="http://schemas.microsoft.com/office/word/2010/wordprocessingDrawing" xmlns:wp="http://schemas.openxmlformats.org/drawingml/2006/wordprocessingDrawing" xmlns:w10="urn:schemas-microsoft-com:office:word" xmlns:w="http://schemas.openxmlformats.org/wordprocessingml/2006/main" xmlns:w14="http://schemas.microsoft.com/office/word/2010/wordml" xmlns:w15="http://schemas.microsoft.com/office/word/2012/wordml" xmlns:wpg="http://schemas.microsoft.com/office/word/2010/wordprocessingGroup" xmlns:wpi="http://schemas.microsoft.com/office/word/2010/wordprocessingInk" xmlns:wne="http://schemas.microsoft.com/office/word/2006/wordml" xmlns:wps="http://schemas.microsoft.com/office/word/2010/wordprocessingShape" mc:Ignorable="w14 w15 wp14">
   <w:endnote w:type="separator" w:id="-1">
     <w:p>
       <w:pPr>
@@ -12287,7 +13149,7 @@
 </file>
 
 <file path=word/footer1.xml><?xml version="1.0" encoding="utf-8"?>
-<w:ftr xmlns:wpc="http://schemas.microsoft.com/office/word/2010/wordprocessingCanvas" xmlns:cx="http://schemas.microsoft.com/office/drawing/2014/chartex" xmlns:cx1="http://schemas.microsoft.com/office/drawing/2015/9/8/chartex" xmlns:cx2="http://schemas.microsoft.com/office/drawing/2015/10/21/chartex" xmlns:cx3="http://schemas.microsoft.com/office/drawing/2016/5/9/chartex" xmlns:cx4="http://schemas.microsoft.com/office/drawing/2016/5/10/chartex" xmlns:cx5="http://schemas.microsoft.com/office/drawing/2016/5/11/chartex" xmlns:cx6="http://schemas.microsoft.com/office/drawing/2016/5/12/chartex" xmlns:cx7="http://schemas.microsoft.com/office/drawing/2016/5/13/chartex" xmlns:cx8="http://schemas.microsoft.com/office/drawing/2016/5/14/chartex" xmlns:mc="http://schemas.openxmlformats.org/markup-compatibility/2006" xmlns:aink="http://schemas.microsoft.com/office/drawing/2016/ink" xmlns:am3d="http://schemas.microsoft.com/office/drawing/2017/model3d" xmlns:o="urn:schemas-microsoft-com:office:office" xmlns:r="http://schemas.openxmlformats.org/officeDocument/2006/relationships" xmlns:m="http://schemas.openxmlformats.org/officeDocument/2006/math" xmlns:v="urn:schemas-microsoft-com:vml" xmlns:wp14="http://schemas.microsoft.com/office/word/2010/wordprocessingDrawing" xmlns:wp="http://schemas.openxmlformats.org/drawingml/2006/wordprocessingDrawing" xmlns:w10="urn:schemas-microsoft-com:office:word" xmlns:w="http://schemas.openxmlformats.org/wordprocessingml/2006/main" xmlns:w14="http://schemas.microsoft.com/office/word/2010/wordml" xmlns:w15="http://schemas.microsoft.com/office/word/2012/wordml" xmlns:w16cex="http://schemas.microsoft.com/office/word/2018/wordml/cex" xmlns:w16cid="http://schemas.microsoft.com/office/word/2016/wordml/cid" xmlns:w16="http://schemas.microsoft.com/office/word/2018/wordml" xmlns:w16sdtdh="http://schemas.microsoft.com/office/word/2020/wordml/sdtdatahash" xmlns:w16se="http://schemas.microsoft.com/office/word/2015/wordml/symex" xmlns:wpg="http://schemas.microsoft.com/office/word/2010/wordprocessingGroup" xmlns:wpi="http://schemas.microsoft.com/office/word/2010/wordprocessingInk" xmlns:wne="http://schemas.microsoft.com/office/word/2006/wordml" xmlns:wps="http://schemas.microsoft.com/office/word/2010/wordprocessingShape" mc:Ignorable="w14 w15 w16se w16cid w16 w16cex w16sdtdh wp14">
+<w:ftr xmlns:wpc="http://schemas.microsoft.com/office/word/2010/wordprocessingCanvas" xmlns:mc="http://schemas.openxmlformats.org/markup-compatibility/2006" xmlns:o="urn:schemas-microsoft-com:office:office" xmlns:r="http://schemas.openxmlformats.org/officeDocument/2006/relationships" xmlns:m="http://schemas.openxmlformats.org/officeDocument/2006/math" xmlns:v="urn:schemas-microsoft-com:vml" xmlns:wp14="http://schemas.microsoft.com/office/word/2010/wordprocessingDrawing" xmlns:wp="http://schemas.openxmlformats.org/drawingml/2006/wordprocessingDrawing" xmlns:w10="urn:schemas-microsoft-com:office:word" xmlns:w="http://schemas.openxmlformats.org/wordprocessingml/2006/main" xmlns:w14="http://schemas.microsoft.com/office/word/2010/wordml" xmlns:w15="http://schemas.microsoft.com/office/word/2012/wordml" xmlns:wpg="http://schemas.microsoft.com/office/word/2010/wordprocessingGroup" xmlns:wpi="http://schemas.microsoft.com/office/word/2010/wordprocessingInk" xmlns:wne="http://schemas.microsoft.com/office/word/2006/wordml" xmlns:wps="http://schemas.microsoft.com/office/word/2010/wordprocessingShape" mc:Ignorable="w14 w15 wp14">
   <w:p>
     <w:pPr>
       <w:pStyle w:val="Footer"/>
@@ -12333,6 +13195,9 @@
           <w:fldChar w:fldCharType="separate"/>
         </w:r>
         <w:r>
+          <w:rPr>
+            <w:noProof/>
+          </w:rPr>
           <w:t>2</w:t>
         </w:r>
         <w:r>
@@ -12345,7 +13210,7 @@
 </file>
 
 <file path=word/footnotes.xml><?xml version="1.0" encoding="utf-8"?>
-<w:footnotes xmlns:wpc="http://schemas.microsoft.com/office/word/2010/wordprocessingCanvas" xmlns:cx="http://schemas.microsoft.com/office/drawing/2014/chartex" xmlns:cx1="http://schemas.microsoft.com/office/drawing/2015/9/8/chartex" xmlns:cx2="http://schemas.microsoft.com/office/drawing/2015/10/21/chartex" xmlns:cx3="http://schemas.microsoft.com/office/drawing/2016/5/9/chartex" xmlns:cx4="http://schemas.microsoft.com/office/drawing/2016/5/10/chartex" xmlns:cx5="http://schemas.microsoft.com/office/drawing/2016/5/11/chartex" xmlns:cx6="http://schemas.microsoft.com/office/drawing/2016/5/12/chartex" xmlns:cx7="http://schemas.microsoft.com/office/drawing/2016/5/13/chartex" xmlns:cx8="http://schemas.microsoft.com/office/drawing/2016/5/14/chartex" xmlns:mc="http://schemas.openxmlformats.org/markup-compatibility/2006" xmlns:aink="http://schemas.microsoft.com/office/drawing/2016/ink" xmlns:am3d="http://schemas.microsoft.com/office/drawing/2017/model3d" xmlns:o="urn:schemas-microsoft-com:office:office" xmlns:r="http://schemas.openxmlformats.org/officeDocument/2006/relationships" xmlns:m="http://schemas.openxmlformats.org/officeDocument/2006/math" xmlns:v="urn:schemas-microsoft-com:vml" xmlns:wp14="http://schemas.microsoft.com/office/word/2010/wordprocessingDrawing" xmlns:wp="http://schemas.openxmlformats.org/drawingml/2006/wordprocessingDrawing" xmlns:w10="urn:schemas-microsoft-com:office:word" xmlns:w="http://schemas.openxmlformats.org/wordprocessingml/2006/main" xmlns:w14="http://schemas.microsoft.com/office/word/2010/wordml" xmlns:w15="http://schemas.microsoft.com/office/word/2012/wordml" xmlns:w16cex="http://schemas.microsoft.com/office/word/2018/wordml/cex" xmlns:w16cid="http://schemas.microsoft.com/office/word/2016/wordml/cid" xmlns:w16="http://schemas.microsoft.com/office/word/2018/wordml" xmlns:w16sdtdh="http://schemas.microsoft.com/office/word/2020/wordml/sdtdatahash" xmlns:w16se="http://schemas.microsoft.com/office/word/2015/wordml/symex" xmlns:wpg="http://schemas.microsoft.com/office/word/2010/wordprocessingGroup" xmlns:wpi="http://schemas.microsoft.com/office/word/2010/wordprocessingInk" xmlns:wne="http://schemas.microsoft.com/office/word/2006/wordml" xmlns:wps="http://schemas.microsoft.com/office/word/2010/wordprocessingShape" mc:Ignorable="w14 w15 w16se w16cid w16 w16cex w16sdtdh wp14">
+<w:footnotes xmlns:wpc="http://schemas.microsoft.com/office/word/2010/wordprocessingCanvas" xmlns:mc="http://schemas.openxmlformats.org/markup-compatibility/2006" xmlns:o="urn:schemas-microsoft-com:office:office" xmlns:r="http://schemas.openxmlformats.org/officeDocument/2006/relationships" xmlns:m="http://schemas.openxmlformats.org/officeDocument/2006/math" xmlns:v="urn:schemas-microsoft-com:vml" xmlns:wp14="http://schemas.microsoft.com/office/word/2010/wordprocessingDrawing" xmlns:wp="http://schemas.openxmlformats.org/drawingml/2006/wordprocessingDrawing" xmlns:w10="urn:schemas-microsoft-com:office:word" xmlns:w="http://schemas.openxmlformats.org/wordprocessingml/2006/main" xmlns:w14="http://schemas.microsoft.com/office/word/2010/wordml" xmlns:w15="http://schemas.microsoft.com/office/word/2012/wordml" xmlns:wpg="http://schemas.microsoft.com/office/word/2010/wordprocessingGroup" xmlns:wpi="http://schemas.microsoft.com/office/word/2010/wordprocessingInk" xmlns:wne="http://schemas.microsoft.com/office/word/2006/wordml" xmlns:wps="http://schemas.microsoft.com/office/word/2010/wordprocessingShape" mc:Ignorable="w14 w15 wp14">
   <w:footnote w:type="separator" w:id="-1">
     <w:p>
       <w:pPr>
@@ -12370,7 +13235,7 @@
 </file>
 
 <file path=word/header1.xml><?xml version="1.0" encoding="utf-8"?>
-<w:hdr xmlns:wpc="http://schemas.microsoft.com/office/word/2010/wordprocessingCanvas" xmlns:cx="http://schemas.microsoft.com/office/drawing/2014/chartex" xmlns:cx1="http://schemas.microsoft.com/office/drawing/2015/9/8/chartex" xmlns:cx2="http://schemas.microsoft.com/office/drawing/2015/10/21/chartex" xmlns:cx3="http://schemas.microsoft.com/office/drawing/2016/5/9/chartex" xmlns:cx4="http://schemas.microsoft.com/office/drawing/2016/5/10/chartex" xmlns:cx5="http://schemas.microsoft.com/office/drawing/2016/5/11/chartex" xmlns:cx6="http://schemas.microsoft.com/office/drawing/2016/5/12/chartex" xmlns:cx7="http://schemas.microsoft.com/office/drawing/2016/5/13/chartex" xmlns:cx8="http://schemas.microsoft.com/office/drawing/2016/5/14/chartex" xmlns:mc="http://schemas.openxmlformats.org/markup-compatibility/2006" xmlns:aink="http://schemas.microsoft.com/office/drawing/2016/ink" xmlns:am3d="http://schemas.microsoft.com/office/drawing/2017/model3d" xmlns:o="urn:schemas-microsoft-com:office:office" xmlns:r="http://schemas.openxmlformats.org/officeDocument/2006/relationships" xmlns:m="http://schemas.openxmlformats.org/officeDocument/2006/math" xmlns:v="urn:schemas-microsoft-com:vml" xmlns:wp14="http://schemas.microsoft.com/office/word/2010/wordprocessingDrawing" xmlns:wp="http://schemas.openxmlformats.org/drawingml/2006/wordprocessingDrawing" xmlns:w10="urn:schemas-microsoft-com:office:word" xmlns:w="http://schemas.openxmlformats.org/wordprocessingml/2006/main" xmlns:w14="http://schemas.microsoft.com/office/word/2010/wordml" xmlns:w15="http://schemas.microsoft.com/office/word/2012/wordml" xmlns:w16cex="http://schemas.microsoft.com/office/word/2018/wordml/cex" xmlns:w16cid="http://schemas.microsoft.com/office/word/2016/wordml/cid" xmlns:w16="http://schemas.microsoft.com/office/word/2018/wordml" xmlns:w16sdtdh="http://schemas.microsoft.com/office/word/2020/wordml/sdtdatahash" xmlns:w16se="http://schemas.microsoft.com/office/word/2015/wordml/symex" xmlns:wpg="http://schemas.microsoft.com/office/word/2010/wordprocessingGroup" xmlns:wpi="http://schemas.microsoft.com/office/word/2010/wordprocessingInk" xmlns:wne="http://schemas.microsoft.com/office/word/2006/wordml" xmlns:wps="http://schemas.microsoft.com/office/word/2010/wordprocessingShape" mc:Ignorable="w14 w15 w16se w16cid w16 w16cex w16sdtdh wp14">
+<w:hdr xmlns:wpc="http://schemas.microsoft.com/office/word/2010/wordprocessingCanvas" xmlns:mc="http://schemas.openxmlformats.org/markup-compatibility/2006" xmlns:o="urn:schemas-microsoft-com:office:office" xmlns:r="http://schemas.openxmlformats.org/officeDocument/2006/relationships" xmlns:m="http://schemas.openxmlformats.org/officeDocument/2006/math" xmlns:v="urn:schemas-microsoft-com:vml" xmlns:wp14="http://schemas.microsoft.com/office/word/2010/wordprocessingDrawing" xmlns:wp="http://schemas.openxmlformats.org/drawingml/2006/wordprocessingDrawing" xmlns:w10="urn:schemas-microsoft-com:office:word" xmlns:w="http://schemas.openxmlformats.org/wordprocessingml/2006/main" xmlns:w14="http://schemas.microsoft.com/office/word/2010/wordml" xmlns:w15="http://schemas.microsoft.com/office/word/2012/wordml" xmlns:wpg="http://schemas.microsoft.com/office/word/2010/wordprocessingGroup" xmlns:wpi="http://schemas.microsoft.com/office/word/2010/wordprocessingInk" xmlns:wne="http://schemas.microsoft.com/office/word/2006/wordml" xmlns:wps="http://schemas.microsoft.com/office/word/2010/wordprocessingShape" mc:Ignorable="w14 w15 wp14">
   <w:p>
     <w:pPr>
       <w:pStyle w:val="Header"/>
@@ -12540,7 +13405,7 @@
 </file>
 
 <file path=word/numbering.xml><?xml version="1.0" encoding="utf-8"?>
-<w:numbering xmlns:wpc="http://schemas.microsoft.com/office/word/2010/wordprocessingCanvas" xmlns:cx="http://schemas.microsoft.com/office/drawing/2014/chartex" xmlns:cx1="http://schemas.microsoft.com/office/drawing/2015/9/8/chartex" xmlns:cx2="http://schemas.microsoft.com/office/drawing/2015/10/21/chartex" xmlns:cx3="http://schemas.microsoft.com/office/drawing/2016/5/9/chartex" xmlns:cx4="http://schemas.microsoft.com/office/drawing/2016/5/10/chartex" xmlns:cx5="http://schemas.microsoft.com/office/drawing/2016/5/11/chartex" xmlns:cx6="http://schemas.microsoft.com/office/drawing/2016/5/12/chartex" xmlns:cx7="http://schemas.microsoft.com/office/drawing/2016/5/13/chartex" xmlns:cx8="http://schemas.microsoft.com/office/drawing/2016/5/14/chartex" xmlns:mc="http://schemas.openxmlformats.org/markup-compatibility/2006" xmlns:aink="http://schemas.microsoft.com/office/drawing/2016/ink" xmlns:am3d="http://schemas.microsoft.com/office/drawing/2017/model3d" xmlns:o="urn:schemas-microsoft-com:office:office" xmlns:r="http://schemas.openxmlformats.org/officeDocument/2006/relationships" xmlns:m="http://schemas.openxmlformats.org/officeDocument/2006/math" xmlns:v="urn:schemas-microsoft-com:vml" xmlns:wp14="http://schemas.microsoft.com/office/word/2010/wordprocessingDrawing" xmlns:wp="http://schemas.openxmlformats.org/drawingml/2006/wordprocessingDrawing" xmlns:w10="urn:schemas-microsoft-com:office:word" xmlns:w="http://schemas.openxmlformats.org/wordprocessingml/2006/main" xmlns:w14="http://schemas.microsoft.com/office/word/2010/wordml" xmlns:w15="http://schemas.microsoft.com/office/word/2012/wordml" xmlns:w16cex="http://schemas.microsoft.com/office/word/2018/wordml/cex" xmlns:w16cid="http://schemas.microsoft.com/office/word/2016/wordml/cid" xmlns:w16="http://schemas.microsoft.com/office/word/2018/wordml" xmlns:w16sdtdh="http://schemas.microsoft.com/office/word/2020/wordml/sdtdatahash" xmlns:w16se="http://schemas.microsoft.com/office/word/2015/wordml/symex" xmlns:wpg="http://schemas.microsoft.com/office/word/2010/wordprocessingGroup" xmlns:wpi="http://schemas.microsoft.com/office/word/2010/wordprocessingInk" xmlns:wne="http://schemas.microsoft.com/office/word/2006/wordml" xmlns:wps="http://schemas.microsoft.com/office/word/2010/wordprocessingShape" mc:Ignorable="w14 w15 w16se w16cid w16 w16cex w16sdtdh wp14">
+<w:numbering xmlns:wpc="http://schemas.microsoft.com/office/word/2010/wordprocessingCanvas" xmlns:mc="http://schemas.openxmlformats.org/markup-compatibility/2006" xmlns:o="urn:schemas-microsoft-com:office:office" xmlns:r="http://schemas.openxmlformats.org/officeDocument/2006/relationships" xmlns:m="http://schemas.openxmlformats.org/officeDocument/2006/math" xmlns:v="urn:schemas-microsoft-com:vml" xmlns:wp14="http://schemas.microsoft.com/office/word/2010/wordprocessingDrawing" xmlns:wp="http://schemas.openxmlformats.org/drawingml/2006/wordprocessingDrawing" xmlns:w10="urn:schemas-microsoft-com:office:word" xmlns:w="http://schemas.openxmlformats.org/wordprocessingml/2006/main" xmlns:w14="http://schemas.microsoft.com/office/word/2010/wordml" xmlns:w15="http://schemas.microsoft.com/office/word/2012/wordml" xmlns:wpg="http://schemas.microsoft.com/office/word/2010/wordprocessingGroup" xmlns:wpi="http://schemas.microsoft.com/office/word/2010/wordprocessingInk" xmlns:wne="http://schemas.microsoft.com/office/word/2006/wordml" xmlns:wps="http://schemas.microsoft.com/office/word/2010/wordprocessingShape" mc:Ignorable="w14 w15 wp14">
   <w:abstractNum w:abstractNumId="0" w15:restartNumberingAfterBreak="0">
     <w:nsid w:val="46B831F3"/>
     <w:multiLevelType w:val="multilevel"/>
@@ -12958,7 +13823,7 @@
 </file>
 
 <file path=word/styles.xml><?xml version="1.0" encoding="utf-8"?>
-<w:styles xmlns:mc="http://schemas.openxmlformats.org/markup-compatibility/2006" xmlns:r="http://schemas.openxmlformats.org/officeDocument/2006/relationships" xmlns:w="http://schemas.openxmlformats.org/wordprocessingml/2006/main" xmlns:w14="http://schemas.microsoft.com/office/word/2010/wordml" xmlns:w15="http://schemas.microsoft.com/office/word/2012/wordml" xmlns:w16cex="http://schemas.microsoft.com/office/word/2018/wordml/cex" xmlns:w16cid="http://schemas.microsoft.com/office/word/2016/wordml/cid" xmlns:w16="http://schemas.microsoft.com/office/word/2018/wordml" xmlns:w16sdtdh="http://schemas.microsoft.com/office/word/2020/wordml/sdtdatahash" xmlns:w16se="http://schemas.microsoft.com/office/word/2015/wordml/symex" mc:Ignorable="w14 w15 w16se w16cid w16 w16cex w16sdtdh">
+<w:styles xmlns:mc="http://schemas.openxmlformats.org/markup-compatibility/2006" xmlns:r="http://schemas.openxmlformats.org/officeDocument/2006/relationships" xmlns:w="http://schemas.openxmlformats.org/wordprocessingml/2006/main" xmlns:w14="http://schemas.microsoft.com/office/word/2010/wordml" xmlns:w15="http://schemas.microsoft.com/office/word/2012/wordml" mc:Ignorable="w14 w15">
   <w:docDefaults>
     <w:rPrDefault>
       <w:rPr>
@@ -12974,7 +13839,7 @@
       </w:pPr>
     </w:pPrDefault>
   </w:docDefaults>
-  <w:latentStyles w:defLockedState="0" w:defUIPriority="99" w:defSemiHidden="0" w:defUnhideWhenUsed="0" w:defQFormat="0" w:count="376">
+  <w:latentStyles w:defLockedState="0" w:defUIPriority="99" w:defSemiHidden="0" w:defUnhideWhenUsed="0" w:defQFormat="0" w:count="371">
     <w:lsdException w:name="Normal" w:uiPriority="0" w:qFormat="1"/>
     <w:lsdException w:name="heading 1" w:uiPriority="9" w:qFormat="1"/>
     <w:lsdException w:name="heading 2" w:semiHidden="1" w:uiPriority="9" w:unhideWhenUsed="1" w:qFormat="1"/>
@@ -13346,11 +14211,6 @@
     <w:lsdException w:name="List Table 5 Dark Accent 6" w:uiPriority="50"/>
     <w:lsdException w:name="List Table 6 Colorful Accent 6" w:uiPriority="51"/>
     <w:lsdException w:name="List Table 7 Colorful Accent 6" w:uiPriority="52"/>
-    <w:lsdException w:name="Mention" w:semiHidden="1" w:unhideWhenUsed="1"/>
-    <w:lsdException w:name="Smart Hyperlink" w:semiHidden="1" w:unhideWhenUsed="1"/>
-    <w:lsdException w:name="Hashtag" w:semiHidden="1" w:unhideWhenUsed="1"/>
-    <w:lsdException w:name="Unresolved Mention" w:semiHidden="1" w:unhideWhenUsed="1"/>
-    <w:lsdException w:name="Smart Link" w:semiHidden="1" w:unhideWhenUsed="1"/>
   </w:latentStyles>
   <w:style w:type="paragraph" w:default="1" w:styleId="Normal">
     <w:name w:val="Normal"/>
@@ -14536,7 +15396,7 @@
 </file>
 
 <file path=customXml/itemProps4.xml><?xml version="1.0" encoding="utf-8"?>
-<ds:datastoreItem xmlns:ds="http://schemas.openxmlformats.org/officeDocument/2006/customXml" ds:itemID="{D1462A16-109A-449E-9880-5769A59776F7}">
+<ds:datastoreItem xmlns:ds="http://schemas.openxmlformats.org/officeDocument/2006/customXml" ds:itemID="{F854D581-F434-463A-BC2C-B02BEF00CCD9}">
   <ds:schemaRefs>
     <ds:schemaRef ds:uri="http://schemas.openxmlformats.org/officeDocument/2006/bibliography"/>
   </ds:schemaRefs>

</xml_diff>